<commit_message>
Second Chapter is readygit add Thesis_template_Abhishek_Iliya.docx2.docx
</commit_message>
<xml_diff>
--- a/Thesis_template_Abhishek_Iliya.docx2.docx
+++ b/Thesis_template_Abhishek_Iliya.docx2.docx
@@ -822,6 +822,38 @@
               </w:rPr>
               <w:t>Abhishek Pandit</w:t>
             </w:r>
+            <w:r>
+              <w:rPr>
+                <w:rFonts w:cs="Times New Roman"/>
+                <w:szCs w:val="24"/>
+              </w:rPr>
+              <w:t xml:space="preserve">, </w:t>
+            </w:r>
+            <w:proofErr w:type="spellStart"/>
+            <w:r>
+              <w:rPr>
+                <w:rFonts w:cs="Times New Roman"/>
+                <w:szCs w:val="24"/>
+              </w:rPr>
+              <w:t>Iliya</w:t>
+            </w:r>
+            <w:proofErr w:type="spellEnd"/>
+            <w:r>
+              <w:rPr>
+                <w:rFonts w:cs="Times New Roman"/>
+                <w:szCs w:val="24"/>
+              </w:rPr>
+              <w:t xml:space="preserve"> </w:t>
+            </w:r>
+            <w:proofErr w:type="spellStart"/>
+            <w:r>
+              <w:rPr>
+                <w:rFonts w:cs="Times New Roman"/>
+                <w:szCs w:val="24"/>
+              </w:rPr>
+              <w:t>Vasilev</w:t>
+            </w:r>
+            <w:proofErr w:type="spellEnd"/>
           </w:p>
         </w:tc>
       </w:tr>
@@ -1458,7 +1490,7 @@
         </w:rPr>
         <w:fldChar w:fldCharType="separate"/>
       </w:r>
-      <w:hyperlink w:anchor="_Toc149897403" w:history="1">
+      <w:hyperlink w:anchor="_Toc151458477" w:history="1">
         <w:r>
           <w:rPr>
             <w:rStyle w:val="Hyperlink"/>
@@ -1499,7 +1531,7 @@
           <w:rPr>
             <w:webHidden/>
           </w:rPr>
-          <w:instrText xml:space="preserve"> PAGEREF _Toc149897403 \h </w:instrText>
+          <w:instrText xml:space="preserve"> PAGEREF _Toc151458477 \h </w:instrText>
         </w:r>
         <w:r>
           <w:rPr>
@@ -1539,7 +1571,7 @@
           <w14:ligatures w14:val="standardContextual"/>
         </w:rPr>
       </w:pPr>
-      <w:hyperlink w:anchor="_Toc149897404" w:history="1">
+      <w:hyperlink w:anchor="_Toc151458480" w:history="1">
         <w:r>
           <w:rPr>
             <w:rStyle w:val="Hyperlink"/>
@@ -1562,7 +1594,7 @@
           <w:rPr>
             <w:rStyle w:val="Hyperlink"/>
           </w:rPr>
-          <w:t>Methodology</w:t>
+          <w:t>Influencer Marketing Dynamics</w:t>
         </w:r>
         <w:r>
           <w:rPr>
@@ -1580,7 +1612,7 @@
           <w:rPr>
             <w:webHidden/>
           </w:rPr>
-          <w:instrText xml:space="preserve"> PAGEREF _Toc149897404 \h </w:instrText>
+          <w:instrText xml:space="preserve"> PAGEREF _Toc151458480 \h </w:instrText>
         </w:r>
         <w:r>
           <w:rPr>
@@ -1620,7 +1652,7 @@
           <w14:ligatures w14:val="standardContextual"/>
         </w:rPr>
       </w:pPr>
-      <w:hyperlink w:anchor="_Toc149897405" w:history="1">
+      <w:hyperlink w:anchor="_Toc151458481" w:history="1">
         <w:r>
           <w:rPr>
             <w:rStyle w:val="Hyperlink"/>
@@ -1645,7 +1677,7 @@
             <w:rStyle w:val="Hyperlink"/>
             <w:noProof/>
           </w:rPr>
-          <w:t>Data Collection: Social Media Feedbacks</w:t>
+          <w:t>Social Media Exploration for Influencer Impact</w:t>
         </w:r>
         <w:r>
           <w:rPr>
@@ -1666,7 +1698,7 @@
             <w:noProof/>
             <w:webHidden/>
           </w:rPr>
-          <w:instrText xml:space="preserve"> PAGEREF _Toc149897405 \h </w:instrText>
+          <w:instrText xml:space="preserve"> PAGEREF _Toc151458481 \h </w:instrText>
         </w:r>
         <w:r>
           <w:rPr>
@@ -1710,7 +1742,7 @@
           <w14:ligatures w14:val="standardContextual"/>
         </w:rPr>
       </w:pPr>
-      <w:hyperlink w:anchor="_Toc149897406" w:history="1">
+      <w:hyperlink w:anchor="_Toc151458482" w:history="1">
         <w:r>
           <w:rPr>
             <w:rStyle w:val="Hyperlink"/>
@@ -1758,7 +1790,7 @@
             <w:noProof/>
             <w:webHidden/>
           </w:rPr>
-          <w:instrText xml:space="preserve"> PAGEREF _Toc149897406 \h </w:instrText>
+          <w:instrText xml:space="preserve"> PAGEREF _Toc151458482 \h </w:instrText>
         </w:r>
         <w:r>
           <w:rPr>
@@ -1802,7 +1834,7 @@
           <w14:ligatures w14:val="standardContextual"/>
         </w:rPr>
       </w:pPr>
-      <w:hyperlink w:anchor="_Toc149897407" w:history="1">
+      <w:hyperlink w:anchor="_Toc151458483" w:history="1">
         <w:r>
           <w:rPr>
             <w:rStyle w:val="Hyperlink"/>
@@ -1829,7 +1861,7 @@
             <w:noProof/>
             <w:lang w:val="en-US"/>
           </w:rPr>
-          <w:t>Machine Learning Models for Influencer Marketing Analysis</w:t>
+          <w:t>Social Media by Non-Humans</w:t>
         </w:r>
         <w:r>
           <w:rPr>
@@ -1850,7 +1882,7 @@
             <w:noProof/>
             <w:webHidden/>
           </w:rPr>
-          <w:instrText xml:space="preserve"> PAGEREF _Toc149897407 \h </w:instrText>
+          <w:instrText xml:space="preserve"> PAGEREF _Toc151458483 \h </w:instrText>
         </w:r>
         <w:r>
           <w:rPr>
@@ -1870,7 +1902,7 @@
             <w:noProof/>
             <w:webHidden/>
           </w:rPr>
-          <w:t>2</w:t>
+          <w:t>3</w:t>
         </w:r>
         <w:r>
           <w:rPr>
@@ -1894,7 +1926,7 @@
           <w14:ligatures w14:val="standardContextual"/>
         </w:rPr>
       </w:pPr>
-      <w:hyperlink w:anchor="_Toc149897408" w:history="1">
+      <w:hyperlink w:anchor="_Toc151458484" w:history="1">
         <w:r>
           <w:rPr>
             <w:rStyle w:val="Hyperlink"/>
@@ -1935,7 +1967,7 @@
           <w:rPr>
             <w:webHidden/>
           </w:rPr>
-          <w:instrText xml:space="preserve"> PAGEREF _Toc149897408 \h </w:instrText>
+          <w:instrText xml:space="preserve"> PAGEREF _Toc151458484 \h </w:instrText>
         </w:r>
         <w:r>
           <w:rPr>
@@ -1952,7 +1984,7 @@
           <w:rPr>
             <w:webHidden/>
           </w:rPr>
-          <w:t>3</w:t>
+          <w:t>4</w:t>
         </w:r>
         <w:r>
           <w:rPr>
@@ -1975,7 +2007,7 @@
           <w14:ligatures w14:val="standardContextual"/>
         </w:rPr>
       </w:pPr>
-      <w:hyperlink w:anchor="_Toc149897409" w:history="1">
+      <w:hyperlink w:anchor="_Toc151458485" w:history="1">
         <w:r>
           <w:rPr>
             <w:rStyle w:val="Hyperlink"/>
@@ -2021,7 +2053,7 @@
             <w:noProof/>
             <w:webHidden/>
           </w:rPr>
-          <w:instrText xml:space="preserve"> PAGEREF _Toc149897409 \h </w:instrText>
+          <w:instrText xml:space="preserve"> PAGEREF _Toc151458485 \h </w:instrText>
         </w:r>
         <w:r>
           <w:rPr>
@@ -2041,7 +2073,7 @@
             <w:noProof/>
             <w:webHidden/>
           </w:rPr>
-          <w:t>3</w:t>
+          <w:t>4</w:t>
         </w:r>
         <w:r>
           <w:rPr>
@@ -2065,7 +2097,7 @@
           <w14:ligatures w14:val="standardContextual"/>
         </w:rPr>
       </w:pPr>
-      <w:hyperlink w:anchor="_Toc149897410" w:history="1">
+      <w:hyperlink w:anchor="_Toc151458486" w:history="1">
         <w:r>
           <w:rPr>
             <w:rStyle w:val="Hyperlink"/>
@@ -2111,7 +2143,7 @@
             <w:noProof/>
             <w:webHidden/>
           </w:rPr>
-          <w:instrText xml:space="preserve"> PAGEREF _Toc149897410 \h </w:instrText>
+          <w:instrText xml:space="preserve"> PAGEREF _Toc151458486 \h </w:instrText>
         </w:r>
         <w:r>
           <w:rPr>
@@ -2131,7 +2163,7 @@
             <w:noProof/>
             <w:webHidden/>
           </w:rPr>
-          <w:t>3</w:t>
+          <w:t>4</w:t>
         </w:r>
         <w:r>
           <w:rPr>
@@ -2155,7 +2187,7 @@
           <w14:ligatures w14:val="standardContextual"/>
         </w:rPr>
       </w:pPr>
-      <w:hyperlink w:anchor="_Toc149897411" w:history="1">
+      <w:hyperlink w:anchor="_Toc151458487" w:history="1">
         <w:r>
           <w:rPr>
             <w:rStyle w:val="Hyperlink"/>
@@ -2201,7 +2233,7 @@
             <w:noProof/>
             <w:webHidden/>
           </w:rPr>
-          <w:instrText xml:space="preserve"> PAGEREF _Toc149897411 \h </w:instrText>
+          <w:instrText xml:space="preserve"> PAGEREF _Toc151458487 \h </w:instrText>
         </w:r>
         <w:r>
           <w:rPr>
@@ -2221,7 +2253,97 @@
             <w:noProof/>
             <w:webHidden/>
           </w:rPr>
-          <w:t>3</w:t>
+          <w:t>4</w:t>
+        </w:r>
+        <w:r>
+          <w:rPr>
+            <w:noProof/>
+            <w:webHidden/>
+          </w:rPr>
+          <w:fldChar w:fldCharType="end"/>
+        </w:r>
+      </w:hyperlink>
+    </w:p>
+    <w:p>
+      <w:pPr>
+        <w:pStyle w:val="TOC2"/>
+        <w:rPr>
+          <w:rFonts w:asciiTheme="minorHAnsi" w:eastAsiaTheme="minorEastAsia" w:hAnsiTheme="minorHAnsi"/>
+          <w:b w:val="0"/>
+          <w:noProof/>
+          <w:kern w:val="2"/>
+          <w:szCs w:val="24"/>
+          <w:lang w:val="en-NP"/>
+          <w14:ligatures w14:val="standardContextual"/>
+        </w:rPr>
+      </w:pPr>
+      <w:hyperlink w:anchor="_Toc151458488" w:history="1">
+        <w:r>
+          <w:rPr>
+            <w:rStyle w:val="Hyperlink"/>
+            <w:noProof/>
+          </w:rPr>
+          <w:t>3.4</w:t>
+        </w:r>
+        <w:r>
+          <w:rPr>
+            <w:rFonts w:asciiTheme="minorHAnsi" w:eastAsiaTheme="minorEastAsia" w:hAnsiTheme="minorHAnsi"/>
+            <w:b w:val="0"/>
+            <w:noProof/>
+            <w:kern w:val="2"/>
+            <w:szCs w:val="24"/>
+            <w:lang w:val="en-NP"/>
+            <w14:ligatures w14:val="standardContextual"/>
+          </w:rPr>
+          <w:tab/>
+        </w:r>
+        <w:r>
+          <w:rPr>
+            <w:rStyle w:val="Hyperlink"/>
+            <w:noProof/>
+          </w:rPr>
+          <w:t>Successful Implementation of AI Enhanced Influencer Marketing</w:t>
+        </w:r>
+        <w:r>
+          <w:rPr>
+            <w:noProof/>
+            <w:webHidden/>
+          </w:rPr>
+          <w:tab/>
+        </w:r>
+        <w:r>
+          <w:rPr>
+            <w:noProof/>
+            <w:webHidden/>
+          </w:rPr>
+          <w:fldChar w:fldCharType="begin"/>
+        </w:r>
+        <w:r>
+          <w:rPr>
+            <w:noProof/>
+            <w:webHidden/>
+          </w:rPr>
+          <w:instrText xml:space="preserve"> PAGEREF _Toc151458488 \h </w:instrText>
+        </w:r>
+        <w:r>
+          <w:rPr>
+            <w:noProof/>
+            <w:webHidden/>
+          </w:rPr>
+        </w:r>
+        <w:r>
+          <w:rPr>
+            <w:noProof/>
+            <w:webHidden/>
+          </w:rPr>
+          <w:fldChar w:fldCharType="separate"/>
+        </w:r>
+        <w:r>
+          <w:rPr>
+            <w:noProof/>
+            <w:webHidden/>
+          </w:rPr>
+          <w:t>4</w:t>
         </w:r>
         <w:r>
           <w:rPr>
@@ -2245,7 +2367,7 @@
           <w14:ligatures w14:val="standardContextual"/>
         </w:rPr>
       </w:pPr>
-      <w:hyperlink w:anchor="_Toc149897412" w:history="1">
+      <w:hyperlink w:anchor="_Toc151458489" w:history="1">
         <w:r>
           <w:rPr>
             <w:rStyle w:val="Hyperlink"/>
@@ -2286,7 +2408,7 @@
           <w:rPr>
             <w:webHidden/>
           </w:rPr>
-          <w:instrText xml:space="preserve"> PAGEREF _Toc149897412 \h </w:instrText>
+          <w:instrText xml:space="preserve"> PAGEREF _Toc151458489 \h </w:instrText>
         </w:r>
         <w:r>
           <w:rPr>
@@ -2303,7 +2425,7 @@
           <w:rPr>
             <w:webHidden/>
           </w:rPr>
-          <w:t>4</w:t>
+          <w:t>6</w:t>
         </w:r>
         <w:r>
           <w:rPr>
@@ -2326,11 +2448,12 @@
           <w14:ligatures w14:val="standardContextual"/>
         </w:rPr>
       </w:pPr>
-      <w:hyperlink w:anchor="_Toc149897413" w:history="1">
+      <w:hyperlink w:anchor="_Toc151458490" w:history="1">
         <w:r>
           <w:rPr>
             <w:rStyle w:val="Hyperlink"/>
             <w:noProof/>
+            <w:lang w:val="fr-FR"/>
           </w:rPr>
           <w:t>4.1</w:t>
         </w:r>
@@ -2350,8 +2473,9 @@
           <w:rPr>
             <w:rStyle w:val="Hyperlink"/>
             <w:noProof/>
-          </w:rPr>
-          <w:t>Successful Implementation of AI Enhanced Influencer Marketing</w:t>
+            <w:lang w:val="fr-FR"/>
+          </w:rPr>
+          <w:t>Comparative Anaysis: Traditional vs AI Enhanced Influencer Marketing</w:t>
         </w:r>
         <w:r>
           <w:rPr>
@@ -2372,7 +2496,7 @@
             <w:noProof/>
             <w:webHidden/>
           </w:rPr>
-          <w:instrText xml:space="preserve"> PAGEREF _Toc149897413 \h </w:instrText>
+          <w:instrText xml:space="preserve"> PAGEREF _Toc151458490 \h </w:instrText>
         </w:r>
         <w:r>
           <w:rPr>
@@ -2392,191 +2516,7 @@
             <w:noProof/>
             <w:webHidden/>
           </w:rPr>
-          <w:t>4</w:t>
-        </w:r>
-        <w:r>
-          <w:rPr>
-            <w:noProof/>
-            <w:webHidden/>
-          </w:rPr>
-          <w:fldChar w:fldCharType="end"/>
-        </w:r>
-      </w:hyperlink>
-    </w:p>
-    <w:p>
-      <w:pPr>
-        <w:pStyle w:val="TOC2"/>
-        <w:rPr>
-          <w:rFonts w:asciiTheme="minorHAnsi" w:eastAsiaTheme="minorEastAsia" w:hAnsiTheme="minorHAnsi"/>
-          <w:b w:val="0"/>
-          <w:noProof/>
-          <w:kern w:val="2"/>
-          <w:szCs w:val="24"/>
-          <w:lang w:val="en-NP"/>
-          <w14:ligatures w14:val="standardContextual"/>
-        </w:rPr>
-      </w:pPr>
-      <w:hyperlink w:anchor="_Toc149897414" w:history="1">
-        <w:r>
-          <w:rPr>
-            <w:rStyle w:val="Hyperlink"/>
-            <w:noProof/>
-            <w:lang w:val="fr-FR"/>
-          </w:rPr>
-          <w:t>4.2</w:t>
-        </w:r>
-        <w:r>
-          <w:rPr>
-            <w:rFonts w:asciiTheme="minorHAnsi" w:eastAsiaTheme="minorEastAsia" w:hAnsiTheme="minorHAnsi"/>
-            <w:b w:val="0"/>
-            <w:noProof/>
-            <w:kern w:val="2"/>
-            <w:szCs w:val="24"/>
-            <w:lang w:val="en-NP"/>
-            <w14:ligatures w14:val="standardContextual"/>
-          </w:rPr>
-          <w:tab/>
-        </w:r>
-        <w:r>
-          <w:rPr>
-            <w:rStyle w:val="Hyperlink"/>
-            <w:noProof/>
-            <w:lang w:val="fr-FR"/>
-          </w:rPr>
-          <w:t>Comparative Anaysis: Traditional vs AI Enhanced Influencer Marketing</w:t>
-        </w:r>
-        <w:r>
-          <w:rPr>
-            <w:noProof/>
-            <w:webHidden/>
-          </w:rPr>
-          <w:tab/>
-        </w:r>
-        <w:r>
-          <w:rPr>
-            <w:noProof/>
-            <w:webHidden/>
-          </w:rPr>
-          <w:fldChar w:fldCharType="begin"/>
-        </w:r>
-        <w:r>
-          <w:rPr>
-            <w:noProof/>
-            <w:webHidden/>
-          </w:rPr>
-          <w:instrText xml:space="preserve"> PAGEREF _Toc149897414 \h </w:instrText>
-        </w:r>
-        <w:r>
-          <w:rPr>
-            <w:noProof/>
-            <w:webHidden/>
-          </w:rPr>
-        </w:r>
-        <w:r>
-          <w:rPr>
-            <w:noProof/>
-            <w:webHidden/>
-          </w:rPr>
-          <w:fldChar w:fldCharType="separate"/>
-        </w:r>
-        <w:r>
-          <w:rPr>
-            <w:noProof/>
-            <w:webHidden/>
-          </w:rPr>
-          <w:t>4</w:t>
-        </w:r>
-        <w:r>
-          <w:rPr>
-            <w:noProof/>
-            <w:webHidden/>
-          </w:rPr>
-          <w:fldChar w:fldCharType="end"/>
-        </w:r>
-      </w:hyperlink>
-    </w:p>
-    <w:p>
-      <w:pPr>
-        <w:pStyle w:val="TOC2"/>
-        <w:rPr>
-          <w:rFonts w:asciiTheme="minorHAnsi" w:eastAsiaTheme="minorEastAsia" w:hAnsiTheme="minorHAnsi"/>
-          <w:b w:val="0"/>
-          <w:noProof/>
-          <w:kern w:val="2"/>
-          <w:szCs w:val="24"/>
-          <w:lang w:val="en-NP"/>
-          <w14:ligatures w14:val="standardContextual"/>
-        </w:rPr>
-      </w:pPr>
-      <w:hyperlink w:anchor="_Toc149897415" w:history="1">
-        <w:r>
-          <w:rPr>
-            <w:rStyle w:val="Hyperlink"/>
-            <w:noProof/>
-            <w:lang w:val="en-US"/>
-          </w:rPr>
-          <w:t>4.3</w:t>
-        </w:r>
-        <w:r>
-          <w:rPr>
-            <w:rFonts w:asciiTheme="minorHAnsi" w:eastAsiaTheme="minorEastAsia" w:hAnsiTheme="minorHAnsi"/>
-            <w:b w:val="0"/>
-            <w:noProof/>
-            <w:kern w:val="2"/>
-            <w:szCs w:val="24"/>
-            <w:lang w:val="en-NP"/>
-            <w14:ligatures w14:val="standardContextual"/>
-          </w:rPr>
-          <w:tab/>
-        </w:r>
-        <w:r>
-          <w:rPr>
-            <w:rStyle w:val="Hyperlink"/>
-            <w:noProof/>
-            <w:lang w:val="en-US"/>
-          </w:rPr>
-          <w:t>Real-world Implications and Challenges</w:t>
-        </w:r>
-        <w:r>
-          <w:rPr>
-            <w:noProof/>
-            <w:webHidden/>
-          </w:rPr>
-          <w:tab/>
-        </w:r>
-        <w:r>
-          <w:rPr>
-            <w:noProof/>
-            <w:webHidden/>
-          </w:rPr>
-          <w:fldChar w:fldCharType="begin"/>
-        </w:r>
-        <w:r>
-          <w:rPr>
-            <w:noProof/>
-            <w:webHidden/>
-          </w:rPr>
-          <w:instrText xml:space="preserve"> PAGEREF _Toc149897415 \h </w:instrText>
-        </w:r>
-        <w:r>
-          <w:rPr>
-            <w:noProof/>
-            <w:webHidden/>
-          </w:rPr>
-        </w:r>
-        <w:r>
-          <w:rPr>
-            <w:noProof/>
-            <w:webHidden/>
-          </w:rPr>
-          <w:fldChar w:fldCharType="separate"/>
-        </w:r>
-        <w:r>
-          <w:rPr>
-            <w:noProof/>
-            <w:webHidden/>
-          </w:rPr>
-          <w:t>4</w:t>
+          <w:t>6</w:t>
         </w:r>
         <w:r>
           <w:rPr>
@@ -2600,7 +2540,7 @@
           <w14:ligatures w14:val="standardContextual"/>
         </w:rPr>
       </w:pPr>
-      <w:hyperlink w:anchor="_Toc149897416" w:history="1">
+      <w:hyperlink w:anchor="_Toc151458491" w:history="1">
         <w:r>
           <w:rPr>
             <w:rStyle w:val="Hyperlink"/>
@@ -2641,7 +2581,7 @@
           <w:rPr>
             <w:webHidden/>
           </w:rPr>
-          <w:instrText xml:space="preserve"> PAGEREF _Toc149897416 \h </w:instrText>
+          <w:instrText xml:space="preserve"> PAGEREF _Toc151458491 \h </w:instrText>
         </w:r>
         <w:r>
           <w:rPr>
@@ -2658,7 +2598,7 @@
           <w:rPr>
             <w:webHidden/>
           </w:rPr>
-          <w:t>5</w:t>
+          <w:t>7</w:t>
         </w:r>
         <w:r>
           <w:rPr>
@@ -2808,14 +2748,14 @@
         <w:jc w:val="left"/>
       </w:pPr>
       <w:bookmarkStart w:id="2" w:name="_Toc434416060"/>
-      <w:bookmarkStart w:id="3" w:name="_Toc149897403"/>
-      <w:bookmarkStart w:id="4" w:name="_Toc40863882"/>
+      <w:bookmarkStart w:id="3" w:name="_Toc40863882"/>
+      <w:bookmarkStart w:id="4" w:name="_Toc151458477"/>
       <w:r>
         <w:lastRenderedPageBreak/>
         <w:t>INTRODUCTION</w:t>
       </w:r>
       <w:bookmarkEnd w:id="2"/>
-      <w:bookmarkEnd w:id="3"/>
+      <w:bookmarkEnd w:id="4"/>
     </w:p>
     <w:p>
       <w:pPr>
@@ -2827,7 +2767,6 @@
         </w:rPr>
       </w:pPr>
     </w:p>
-    <w:bookmarkEnd w:id="4"/>
     <w:p>
       <w:pPr>
         <w:pStyle w:val="Heading2"/>
@@ -2835,7 +2774,6 @@
           <w:ilvl w:val="0"/>
           <w:numId w:val="0"/>
         </w:numPr>
-        <w:spacing w:line="276" w:lineRule="auto"/>
         <w:rPr>
           <w:rFonts w:cs="Times New Roman"/>
           <w:b w:val="0"/>
@@ -2843,6 +2781,8 @@
           <w:szCs w:val="24"/>
         </w:rPr>
       </w:pPr>
+      <w:bookmarkStart w:id="5" w:name="_Toc151458478"/>
+      <w:bookmarkEnd w:id="3"/>
       <w:r>
         <w:rPr>
           <w:rFonts w:cs="Times New Roman"/>
@@ -2895,7 +2835,17 @@
           <w:bCs/>
           <w:szCs w:val="24"/>
         </w:rPr>
-        <w:t xml:space="preserve">keting strategies. Businesses may find patterns, choices, and areas for development by monitoring social media feedback, allowing them to build campaigns that connect effectively with their audiences. </w:t>
+        <w:t>keting strategies. Businesses may find patterns, choices, and areas for development by monitoring social media feedback, allowing them to build campaigns that connect effectively with their audiences.</w:t>
+      </w:r>
+      <w:bookmarkEnd w:id="5"/>
+      <w:r>
+        <w:rPr>
+          <w:rFonts w:cs="Times New Roman"/>
+          <w:b w:val="0"/>
+          <w:bCs/>
+          <w:szCs w:val="24"/>
+        </w:rPr>
+        <w:t xml:space="preserve"> </w:t>
       </w:r>
     </w:p>
     <w:p>
@@ -2905,7 +2855,6 @@
           <w:ilvl w:val="0"/>
           <w:numId w:val="0"/>
         </w:numPr>
-        <w:spacing w:line="276" w:lineRule="auto"/>
         <w:rPr>
           <w:rFonts w:cs="Times New Roman"/>
           <w:b w:val="0"/>
@@ -2921,8 +2870,8 @@
           <w:ilvl w:val="0"/>
           <w:numId w:val="0"/>
         </w:numPr>
-        <w:spacing w:line="276" w:lineRule="auto"/>
-      </w:pPr>
+      </w:pPr>
+      <w:bookmarkStart w:id="6" w:name="_Toc151458479"/>
       <w:r>
         <w:rPr>
           <w:rFonts w:cs="Times New Roman"/>
@@ -2939,7 +2888,17 @@
           <w:bCs/>
           <w:szCs w:val="24"/>
         </w:rPr>
-        <w:t xml:space="preserve">decode complex online data pattern while training itself for better decision making. </w:t>
+        <w:t>decode complex online data pattern while training itself for better decision making.</w:t>
+      </w:r>
+      <w:bookmarkEnd w:id="6"/>
+      <w:r>
+        <w:rPr>
+          <w:rFonts w:cs="Times New Roman"/>
+          <w:b w:val="0"/>
+          <w:bCs/>
+          <w:szCs w:val="24"/>
+        </w:rPr>
+        <w:t xml:space="preserve"> </w:t>
       </w:r>
       <w:r>
         <w:rPr>
@@ -2954,21 +2913,33 @@
         <w:pStyle w:val="Heading1"/>
         <w:jc w:val="left"/>
       </w:pPr>
-      <w:bookmarkStart w:id="5" w:name="_Toc149897404"/>
+      <w:bookmarkStart w:id="7" w:name="_Toc151458480"/>
       <w:r>
         <w:lastRenderedPageBreak/>
-        <w:t>Methodology</w:t>
-      </w:r>
-      <w:bookmarkEnd w:id="5"/>
-    </w:p>
+        <w:t>Influencer Marketing Dynamics</w:t>
+      </w:r>
+      <w:bookmarkEnd w:id="7"/>
+    </w:p>
+    <w:p>
+      <w:pPr>
+        <w:spacing w:line="360" w:lineRule="auto"/>
+      </w:pPr>
+      <w:r>
+        <w:t xml:space="preserve">Influencer Marketing is a prevalent strategy that utilizes social media platforms and AI techniques combined. Consumers seek recommendations from influencers, who can influence their attitudes, behaviours, and purchase intentions. AI sentiment analysis tools like VADER and predictive analysis models help businesses evaluate influencer impact and optimize campaigns. </w:t>
+      </w:r>
+    </w:p>
+    <w:p/>
     <w:p>
       <w:pPr>
         <w:pStyle w:val="Heading2"/>
       </w:pPr>
+      <w:bookmarkStart w:id="8" w:name="_Toc151458481"/>
       <w:r>
         <w:t>Social Media Exploration for Influencer Impact</w:t>
       </w:r>
-    </w:p>
+      <w:bookmarkEnd w:id="8"/>
+    </w:p>
+    <w:p/>
     <w:p>
       <w:pPr>
         <w:tabs>
@@ -2988,7 +2959,7 @@
         <w:autoSpaceDE w:val="0"/>
         <w:autoSpaceDN w:val="0"/>
         <w:adjustRightInd w:val="0"/>
-        <w:spacing w:line="240" w:lineRule="auto"/>
+        <w:spacing w:line="360" w:lineRule="auto"/>
         <w:jc w:val="left"/>
         <w:rPr>
           <w:rFonts w:cs="Times New Roman"/>
@@ -3016,7 +2987,23 @@
           <w:szCs w:val="24"/>
           <w:lang w:val="en-US"/>
         </w:rPr>
-        <w:t>Influencers' credibility and trustworthiness are critical in influencing consumer perceptions and purchase intentions. Knowing the existence of advertising and sponsored content by influencers is critical for maintaining transparency and building trust with their audience.</w:t>
+        <w:t>Influencers</w:t>
+      </w:r>
+      <w:r>
+        <w:rPr>
+          <w:rFonts w:cs="Times New Roman"/>
+          <w:szCs w:val="24"/>
+          <w:lang w:val="en-US"/>
+        </w:rPr>
+        <w:t>’</w:t>
+      </w:r>
+      <w:r>
+        <w:rPr>
+          <w:rFonts w:cs="Times New Roman"/>
+          <w:szCs w:val="24"/>
+          <w:lang w:val="en-US"/>
+        </w:rPr>
+        <w:t xml:space="preserve"> credibility and trustworthiness are critical in influencing consumer perceptions and purchase intentions. Knowing the existence of advertising and sponsored content by influencers is critical for maintaining transparency and building trust with their audience.</w:t>
       </w:r>
       <w:r>
         <w:rPr>
@@ -3032,7 +3019,23 @@
           <w:szCs w:val="24"/>
           <w:lang w:val="en-US"/>
         </w:rPr>
-        <w:t>Consumers' perceptions of source credibility, including the authenticity and expertise of influencers, influence their purchase intentions</w:t>
+        <w:t>Consumers</w:t>
+      </w:r>
+      <w:r>
+        <w:rPr>
+          <w:rFonts w:cs="Times New Roman"/>
+          <w:szCs w:val="24"/>
+          <w:lang w:val="en-US"/>
+        </w:rPr>
+        <w:t>’</w:t>
+      </w:r>
+      <w:r>
+        <w:rPr>
+          <w:rFonts w:cs="Times New Roman"/>
+          <w:szCs w:val="24"/>
+          <w:lang w:val="en-US"/>
+        </w:rPr>
+        <w:t xml:space="preserve"> perceptions of source credibility, including the authenticity and expertise of influencers, influence their purchase intentions</w:t>
       </w:r>
       <w:r>
         <w:rPr>
@@ -3107,7 +3110,7 @@
           <w:lang w:val="fr-FR"/>
         </w:rPr>
       </w:pPr>
-      <w:bookmarkStart w:id="6" w:name="_Toc149897406"/>
+      <w:bookmarkStart w:id="9" w:name="_Toc151458482"/>
       <w:r>
         <w:rPr>
           <w:lang w:val="fr-FR"/>
@@ -3127,7 +3130,7 @@
         </w:rPr>
         <w:t>lysis</w:t>
       </w:r>
-      <w:bookmarkEnd w:id="6"/>
+      <w:bookmarkEnd w:id="9"/>
       <w:proofErr w:type="spellEnd"/>
     </w:p>
     <w:p>
@@ -3139,6 +3142,7 @@
     </w:p>
     <w:p>
       <w:pPr>
+        <w:spacing w:line="360" w:lineRule="auto"/>
         <w:rPr>
           <w:lang w:val="en-US"/>
         </w:rPr>
@@ -3191,6 +3195,31 @@
         </w:rPr>
         <w:t xml:space="preserve"> Machine Learning involves training algorithms on extensive datasets to identify language patterns correlating with positive, negative, or neutral sentiment, making it effective for handing large volumes of multilingual data. Natural Language Processing preprocesses texts by tasks like tokenization, stemming, and lemmatization, enhancing sentiment analysis accuracy. Hybrid methods combine these approaches, such as using machine learning for sentiment identification and NLP for nuanced sentiment extraction. </w:t>
       </w:r>
+      <w:r>
+        <w:rPr>
+          <w:lang w:val="en-US"/>
+        </w:rPr>
+        <w:t xml:space="preserve">VADER is a lexicon and rule-based sentiments analysis tools that is effective in analyzing sentiments expressed in social media. It can handle emojis, slang, emoticons, and </w:t>
+      </w:r>
+      <w:r>
+        <w:rPr>
+          <w:lang w:val="en-US"/>
+        </w:rPr>
+        <w:lastRenderedPageBreak/>
+        <w:t>both negative and positive words. The score ranges from -1 (most extreme negative) to +1 (most extreme positive). VADER technique is used to measure sentiment in the captions of the AI influencer’s social media posts</w:t>
+      </w:r>
+      <w:r>
+        <w:rPr>
+          <w:lang w:val="en-US"/>
+        </w:rPr>
+        <w:t xml:space="preserve"> (Chan, 2023)</w:t>
+      </w:r>
+      <w:r>
+        <w:rPr>
+          <w:lang w:val="en-US"/>
+        </w:rPr>
+        <w:t>.</w:t>
+      </w:r>
     </w:p>
     <w:p>
       <w:pPr>
@@ -3233,93 +3262,104 @@
           <w:lang w:val="en-US"/>
         </w:rPr>
       </w:pPr>
-      <w:bookmarkStart w:id="7" w:name="_Toc149897407"/>
-      <w:r>
-        <w:rPr>
-          <w:lang w:val="en-US"/>
-        </w:rPr>
-        <w:t>Machine Learning Models for Influe</w:t>
-      </w:r>
-      <w:r>
-        <w:rPr>
-          <w:lang w:val="en-US"/>
-        </w:rPr>
-        <w:t>ncer Marketing Analysis</w:t>
-      </w:r>
-      <w:bookmarkEnd w:id="7"/>
-    </w:p>
-    <w:p>
-      <w:pPr>
-        <w:rPr>
-          <w:lang w:val="en-US"/>
-        </w:rPr>
-      </w:pPr>
-    </w:p>
-    <w:p>
-      <w:pPr>
-        <w:rPr>
-          <w:lang w:val="en-US"/>
-        </w:rPr>
-      </w:pPr>
-      <w:r>
-        <w:rPr>
-          <w:lang w:val="en-US"/>
-        </w:rPr>
-        <w:t xml:space="preserve">However, our investigation did not end with sentiment analysis. We have set out on an adventure into the future of audience involvement. We entered the predictive arena armed with predictive analytics technologies such as Scikit-Learn and TensorFlow </w:t>
-      </w:r>
-      <w:commentRangeStart w:id="8"/>
-      <w:r>
-        <w:rPr>
-          <w:lang w:val="en-US"/>
-        </w:rPr>
-        <w:t xml:space="preserve">(Appel, 2019; Moon &amp; </w:t>
-      </w:r>
-      <w:proofErr w:type="spellStart"/>
-      <w:r>
-        <w:rPr>
-          <w:lang w:val="en-US"/>
-        </w:rPr>
-        <w:t>lacobucci</w:t>
-      </w:r>
-      <w:proofErr w:type="spellEnd"/>
-      <w:r>
-        <w:rPr>
-          <w:lang w:val="en-US"/>
-        </w:rPr>
-        <w:t xml:space="preserve">, 2022). </w:t>
-      </w:r>
-      <w:commentRangeEnd w:id="8"/>
-      <w:r>
-        <w:rPr>
-          <w:rStyle w:val="CommentReference"/>
-        </w:rPr>
-        <w:commentReference w:id="8"/>
-      </w:r>
-      <w:r>
-        <w:rPr>
-          <w:lang w:val="en-US"/>
-        </w:rPr>
-        <w:t xml:space="preserve">From influencer impact and content kind to publishing frequency, we carefully chose several parameters. Advanced regression and classification techniques were used to develop predictive models. These crystal ball models have offered insights into the changing dynamics of audience interactions, which is useful for building future influencer marketing advertisements. </w:t>
-      </w:r>
-    </w:p>
-    <w:p>
-      <w:pPr>
-        <w:rPr>
-          <w:lang w:val="en-US"/>
-        </w:rPr>
-      </w:pPr>
-    </w:p>
-    <w:p>
-      <w:pPr>
-        <w:rPr>
-          <w:lang w:val="en-US"/>
-        </w:rPr>
-      </w:pPr>
-      <w:r>
-        <w:rPr>
-          <w:lang w:val="en-US"/>
-        </w:rPr>
-        <w:t xml:space="preserve">Our technique combines human curiosity and technical innovations in an effortless way. We unearthed the intricate layers of influencer marketing in the digital era by combining the rigor of traditional research with the power of AI and predictive analytics.   </w:t>
+      <w:bookmarkStart w:id="10" w:name="_Toc151458483"/>
+      <w:r>
+        <w:rPr>
+          <w:lang w:val="en-US"/>
+        </w:rPr>
+        <w:t>Social Media by Non-Humans</w:t>
+      </w:r>
+      <w:bookmarkEnd w:id="10"/>
+    </w:p>
+    <w:p>
+      <w:pPr>
+        <w:rPr>
+          <w:lang w:val="en-US"/>
+        </w:rPr>
+      </w:pPr>
+    </w:p>
+    <w:p>
+      <w:pPr>
+        <w:spacing w:line="360" w:lineRule="auto"/>
+        <w:rPr>
+          <w:lang w:val="en-US"/>
+        </w:rPr>
+      </w:pPr>
+      <w:r>
+        <w:rPr>
+          <w:lang w:val="en-US"/>
+        </w:rPr>
+        <w:t xml:space="preserve">As social media continues to shape the digital world, marketers are diving deep into the complexity of </w:t>
+      </w:r>
+      <w:r>
+        <w:rPr>
+          <w:lang w:val="en-US"/>
+        </w:rPr>
+        <w:t>influencer</w:t>
+      </w:r>
+      <w:r>
+        <w:rPr>
+          <w:lang w:val="en-US"/>
+        </w:rPr>
+        <w:t xml:space="preserve"> marketing realm. From the immediate considerations of omni-social presence and rise of influencers to the near future developments in integrated customer care, the narrative unfolds. Venturing into </w:t>
+      </w:r>
+      <w:r>
+        <w:rPr>
+          <w:lang w:val="en-US"/>
+        </w:rPr>
+        <w:t xml:space="preserve">the far future, the discussion converges on the emergence of social media by non-humans, posing challenges and opportunities. Through this comprehensive exploration, we unveil the application of AI models in dissecting the dynamic world of influencer marketing, addressing present </w:t>
+      </w:r>
+      <w:r>
+        <w:rPr>
+          <w:lang w:val="en-US"/>
+        </w:rPr>
+        <w:t>nuances,</w:t>
+      </w:r>
+      <w:r>
+        <w:rPr>
+          <w:lang w:val="en-US"/>
+        </w:rPr>
+        <w:t xml:space="preserve"> and forecasting future trends</w:t>
+      </w:r>
+      <w:r>
+        <w:rPr>
+          <w:lang w:val="en-US"/>
+        </w:rPr>
+        <w:t xml:space="preserve"> (Appel, 2019)</w:t>
+      </w:r>
+      <w:r>
+        <w:rPr>
+          <w:lang w:val="en-US"/>
+        </w:rPr>
+        <w:t>.</w:t>
+      </w:r>
+    </w:p>
+    <w:p>
+      <w:pPr>
+        <w:spacing w:line="360" w:lineRule="auto"/>
+        <w:rPr>
+          <w:lang w:val="en-US"/>
+        </w:rPr>
+      </w:pPr>
+    </w:p>
+    <w:p>
+      <w:pPr>
+        <w:spacing w:line="360" w:lineRule="auto"/>
+        <w:rPr>
+          <w:lang w:val="en-US"/>
+        </w:rPr>
+      </w:pPr>
+      <w:r>
+        <w:rPr>
+          <w:lang w:val="en-US"/>
+        </w:rPr>
+        <w:t>This</w:t>
+      </w:r>
+      <w:r>
+        <w:rPr>
+          <w:lang w:val="en-US"/>
+        </w:rPr>
+        <w:t xml:space="preserve"> technique combines human curiosity and technical innovations in an effortless way. We unearthed the intricate layers of influencer marketing in the digital era by combining the rigor of traditional research with the power of AI and predictive analytics.   </w:t>
       </w:r>
     </w:p>
     <w:p>
@@ -3334,20 +3374,20 @@
         <w:pStyle w:val="Heading1"/>
         <w:jc w:val="left"/>
       </w:pPr>
-      <w:bookmarkStart w:id="9" w:name="_Toc149897408"/>
-      <w:bookmarkStart w:id="10" w:name="_Hlk50540170"/>
-      <w:commentRangeStart w:id="11"/>
+      <w:bookmarkStart w:id="11" w:name="_Hlk50540170"/>
+      <w:bookmarkStart w:id="12" w:name="_Toc151458484"/>
+      <w:commentRangeStart w:id="13"/>
       <w:r>
         <w:lastRenderedPageBreak/>
         <w:t>Enhancing influencer marketing through ai analysis</w:t>
       </w:r>
-      <w:bookmarkEnd w:id="9"/>
+      <w:bookmarkEnd w:id="12"/>
     </w:p>
     <w:p>
       <w:pPr>
         <w:pStyle w:val="Heading2"/>
       </w:pPr>
-      <w:bookmarkStart w:id="12" w:name="_Toc149897409"/>
+      <w:bookmarkStart w:id="14" w:name="_Toc151458485"/>
       <w:r>
         <w:t xml:space="preserve">Identifying Patterns in </w:t>
       </w:r>
@@ -3359,19 +3399,19 @@
       <w:r>
         <w:t xml:space="preserve"> Feedbacks</w:t>
       </w:r>
-      <w:bookmarkEnd w:id="12"/>
-      <w:commentRangeEnd w:id="11"/>
+      <w:commentRangeEnd w:id="13"/>
       <w:r>
         <w:rPr>
           <w:rStyle w:val="CommentReference"/>
         </w:rPr>
-        <w:commentReference w:id="11"/>
-      </w:r>
+        <w:commentReference w:id="13"/>
+      </w:r>
+      <w:bookmarkEnd w:id="14"/>
     </w:p>
     <w:p/>
     <w:p/>
     <w:p>
-      <w:commentRangeStart w:id="13"/>
+      <w:commentRangeStart w:id="15"/>
       <w:r>
         <w:t xml:space="preserve">The combination of AI with influencer marketing has resulted in a substantial revolution in today’s digital marketing landscape. This creative collaboration has created new opportunities for deep customer involvement and brand loyalty. Imagine AI as your digital investigator on networks such as Instagram and Facebook. It thoroughly examines comments, likes, and replies </w:t>
       </w:r>
@@ -3399,12 +3439,12 @@
       <w:r>
         <w:t xml:space="preserve"> having a clear understanding of what your friends appreciate; you can organize events that everyone will enjoy. In the digital world, AI assists companies in creating content that customer enjoy, therefore developing meaningful relationships </w:t>
       </w:r>
-      <w:commentRangeEnd w:id="13"/>
+      <w:commentRangeEnd w:id="15"/>
       <w:r>
         <w:rPr>
           <w:rStyle w:val="CommentReference"/>
         </w:rPr>
-        <w:commentReference w:id="13"/>
+        <w:commentReference w:id="15"/>
       </w:r>
       <w:r>
         <w:t xml:space="preserve">(Sands, 2022).  </w:t>
@@ -3415,11 +3455,11 @@
       <w:pPr>
         <w:pStyle w:val="Heading2"/>
       </w:pPr>
-      <w:bookmarkStart w:id="14" w:name="_Toc149897410"/>
+      <w:bookmarkStart w:id="16" w:name="_Toc151458486"/>
       <w:r>
         <w:t>Predictive Analytics for Influencer Marketing</w:t>
       </w:r>
-      <w:bookmarkEnd w:id="14"/>
+      <w:bookmarkEnd w:id="16"/>
     </w:p>
     <w:p/>
     <w:p/>
@@ -3439,11 +3479,11 @@
       <w:pPr>
         <w:pStyle w:val="Heading2"/>
       </w:pPr>
-      <w:bookmarkStart w:id="15" w:name="_Toc149897411"/>
+      <w:bookmarkStart w:id="17" w:name="_Toc151458487"/>
       <w:r>
         <w:t>Optimization Strategies using AI Recommendations</w:t>
       </w:r>
-      <w:bookmarkEnd w:id="15"/>
+      <w:bookmarkEnd w:id="17"/>
     </w:p>
     <w:p/>
     <w:p/>
@@ -3480,29 +3520,6 @@
       <w:r>
         <w:t xml:space="preserve"> ever lasting impression. </w:t>
       </w:r>
-      <w:commentRangeStart w:id="16"/>
-      <w:commentRangeEnd w:id="16"/>
-      <w:r>
-        <w:rPr>
-          <w:rStyle w:val="CommentReference"/>
-        </w:rPr>
-        <w:commentReference w:id="16"/>
-      </w:r>
-    </w:p>
-    <w:p>
-      <w:pPr>
-        <w:spacing w:line="276" w:lineRule="auto"/>
-      </w:pPr>
-    </w:p>
-    <w:p>
-      <w:pPr>
-        <w:pStyle w:val="Heading2"/>
-      </w:pPr>
-      <w:bookmarkStart w:id="17" w:name="_Toc149897413"/>
-      <w:r>
-        <w:t>Successful Implementation of AI Enhanced Influencer Marketing</w:t>
-      </w:r>
-      <w:bookmarkEnd w:id="17"/>
       <w:commentRangeStart w:id="18"/>
       <w:commentRangeEnd w:id="18"/>
       <w:r>
@@ -3512,6 +3529,29 @@
         <w:commentReference w:id="18"/>
       </w:r>
     </w:p>
+    <w:p>
+      <w:pPr>
+        <w:spacing w:line="276" w:lineRule="auto"/>
+      </w:pPr>
+    </w:p>
+    <w:p>
+      <w:pPr>
+        <w:pStyle w:val="Heading2"/>
+      </w:pPr>
+      <w:bookmarkStart w:id="19" w:name="_Toc151458488"/>
+      <w:r>
+        <w:t>Successful Implementation of AI Enhanced Influencer Marketing</w:t>
+      </w:r>
+      <w:commentRangeStart w:id="20"/>
+      <w:commentRangeEnd w:id="20"/>
+      <w:r>
+        <w:rPr>
+          <w:rStyle w:val="CommentReference"/>
+        </w:rPr>
+        <w:commentReference w:id="20"/>
+      </w:r>
+      <w:bookmarkEnd w:id="19"/>
+    </w:p>
     <w:p/>
     <w:p/>
     <w:p>
@@ -3546,13 +3586,13 @@
       <w:pPr>
         <w:pStyle w:val="Heading1"/>
       </w:pPr>
-      <w:bookmarkStart w:id="19" w:name="_Toc149897412"/>
-      <w:bookmarkEnd w:id="10"/>
+      <w:bookmarkStart w:id="21" w:name="_Toc151458489"/>
+      <w:bookmarkEnd w:id="11"/>
       <w:r>
         <w:lastRenderedPageBreak/>
         <w:t>Case studies</w:t>
       </w:r>
-      <w:bookmarkEnd w:id="19"/>
+      <w:bookmarkEnd w:id="21"/>
     </w:p>
     <w:p/>
     <w:p>
@@ -3568,7 +3608,7 @@
           <w:lang w:val="fr-FR"/>
         </w:rPr>
       </w:pPr>
-      <w:bookmarkStart w:id="20" w:name="_Toc149897414"/>
+      <w:bookmarkStart w:id="22" w:name="_Toc151458490"/>
       <w:r>
         <w:rPr>
           <w:lang w:val="fr-FR"/>
@@ -3631,7 +3671,7 @@
         </w:rPr>
         <w:t xml:space="preserve"> Influencer Marketing</w:t>
       </w:r>
-      <w:bookmarkEnd w:id="20"/>
+      <w:bookmarkEnd w:id="22"/>
     </w:p>
     <w:p>
       <w:pPr>
@@ -3677,12 +3717,12 @@
         <w:pStyle w:val="Heading1"/>
         <w:jc w:val="left"/>
       </w:pPr>
-      <w:bookmarkStart w:id="21" w:name="_Toc149897416"/>
+      <w:bookmarkStart w:id="23" w:name="_Toc151458491"/>
       <w:r>
         <w:lastRenderedPageBreak/>
         <w:t>Conclusion</w:t>
       </w:r>
-      <w:bookmarkEnd w:id="21"/>
+      <w:bookmarkEnd w:id="23"/>
     </w:p>
     <w:p>
       <w:pPr>
@@ -3869,7 +3909,25 @@
             <w:szCs w:val="24"/>
             <w:shd w:val="clear" w:color="auto" w:fill="FFFFFF"/>
           </w:rPr>
-          <w:t>https://doi.org/10.1007/s11747-019-00695-1</w:t>
+          <w:t>https://doi.org/10.1007/s117</w:t>
+        </w:r>
+        <w:r>
+          <w:rPr>
+            <w:rStyle w:val="Hyperlink"/>
+            <w:rFonts w:cs="Times New Roman"/>
+            <w:szCs w:val="24"/>
+            <w:shd w:val="clear" w:color="auto" w:fill="FFFFFF"/>
+          </w:rPr>
+          <w:t>4</w:t>
+        </w:r>
+        <w:r>
+          <w:rPr>
+            <w:rStyle w:val="Hyperlink"/>
+            <w:rFonts w:cs="Times New Roman"/>
+            <w:szCs w:val="24"/>
+            <w:shd w:val="clear" w:color="auto" w:fill="FFFFFF"/>
+          </w:rPr>
+          <w:t>7-019-00695-1</w:t>
         </w:r>
       </w:hyperlink>
     </w:p>
@@ -4791,13 +4849,13 @@
       </w:pPr>
     </w:p>
   </w:comment>
-  <w:comment w:id="8" w:author="Hanna-Riina Aho" w:date="2023-11-14T16:13:00Z" w:initials="HA">
+  <w:comment w:id="13" w:author="Nina Hynynen" w:date="2023-11-15T19:08:00Z" w:initials="NH">
     <w:p>
       <w:pPr>
         <w:pStyle w:val="CommentText"/>
       </w:pPr>
       <w:r>
-        <w:t>same as before</w:t>
+        <w:t>at least one paragraph of text needed here!</w:t>
       </w:r>
       <w:r>
         <w:rPr>
@@ -4807,13 +4865,13 @@
       </w:r>
     </w:p>
   </w:comment>
-  <w:comment w:id="11" w:author="Nina Hynynen" w:date="2023-11-15T19:08:00Z" w:initials="NH">
+  <w:comment w:id="15" w:author="Hanna-Riina Aho" w:date="2023-11-14T16:56:00Z" w:initials="HA">
     <w:p>
       <w:pPr>
         <w:pStyle w:val="CommentText"/>
       </w:pPr>
       <w:r>
-        <w:t>at least one paragraph of text needed here!</w:t>
+        <w:t>Again explain this to me!</w:t>
       </w:r>
       <w:r>
         <w:rPr>
@@ -4823,13 +4881,13 @@
       </w:r>
     </w:p>
   </w:comment>
-  <w:comment w:id="13" w:author="Hanna-Riina Aho" w:date="2023-11-14T16:56:00Z" w:initials="HA">
+  <w:comment w:id="18" w:author="Hanna-Riina Aho" w:date="2023-11-14T16:14:00Z" w:initials="HA">
     <w:p>
       <w:pPr>
         <w:pStyle w:val="CommentText"/>
       </w:pPr>
       <w:r>
-        <w:t>Again explain this to me!</w:t>
+        <w:t>in text reference?</w:t>
       </w:r>
       <w:r>
         <w:rPr>
@@ -4839,23 +4897,7 @@
       </w:r>
     </w:p>
   </w:comment>
-  <w:comment w:id="16" w:author="Hanna-Riina Aho" w:date="2023-11-14T16:14:00Z" w:initials="HA">
-    <w:p>
-      <w:pPr>
-        <w:pStyle w:val="CommentText"/>
-      </w:pPr>
-      <w:r>
-        <w:t>in text reference?</w:t>
-      </w:r>
-      <w:r>
-        <w:rPr>
-          <w:rStyle w:val="CommentReference"/>
-        </w:rPr>
-        <w:annotationRef/>
-      </w:r>
-    </w:p>
-  </w:comment>
-  <w:comment w:id="18" w:author="Nina Hynynen" w:date="2023-11-15T19:09:00Z" w:initials="NH">
+  <w:comment w:id="20" w:author="Nina Hynynen" w:date="2023-11-15T19:09:00Z" w:initials="NH">
     <w:p>
       <w:pPr>
         <w:pStyle w:val="CommentText"/>
@@ -4878,7 +4920,6 @@
 <w15:commentsEx xmlns:wpc="http://schemas.microsoft.com/office/word/2010/wordprocessingCanvas" xmlns:cx="http://schemas.microsoft.com/office/drawing/2014/chartex" xmlns:cx1="http://schemas.microsoft.com/office/drawing/2015/9/8/chartex" xmlns:cx2="http://schemas.microsoft.com/office/drawing/2015/10/21/chartex" xmlns:cx3="http://schemas.microsoft.com/office/drawing/2016/5/9/chartex" xmlns:cx4="http://schemas.microsoft.com/office/drawing/2016/5/10/chartex" xmlns:cx5="http://schemas.microsoft.com/office/drawing/2016/5/11/chartex" xmlns:cx6="http://schemas.microsoft.com/office/drawing/2016/5/12/chartex" xmlns:cx7="http://schemas.microsoft.com/office/drawing/2016/5/13/chartex" xmlns:cx8="http://schemas.microsoft.com/office/drawing/2016/5/14/chartex" xmlns:mc="http://schemas.openxmlformats.org/markup-compatibility/2006" xmlns:aink="http://schemas.microsoft.com/office/drawing/2016/ink" xmlns:am3d="http://schemas.microsoft.com/office/drawing/2017/model3d" xmlns:o="urn:schemas-microsoft-com:office:office" xmlns:oel="http://schemas.microsoft.com/office/2019/extlst" xmlns:r="http://schemas.openxmlformats.org/officeDocument/2006/relationships" xmlns:m="http://schemas.openxmlformats.org/officeDocument/2006/math" xmlns:v="urn:schemas-microsoft-com:vml" xmlns:wp14="http://schemas.microsoft.com/office/word/2010/wordprocessingDrawing" xmlns:wp="http://schemas.openxmlformats.org/drawingml/2006/wordprocessingDrawing" xmlns:w10="urn:schemas-microsoft-com:office:word" xmlns:w="http://schemas.openxmlformats.org/wordprocessingml/2006/main" xmlns:w14="http://schemas.microsoft.com/office/word/2010/wordml" xmlns:w15="http://schemas.microsoft.com/office/word/2012/wordml" xmlns:w16cex="http://schemas.microsoft.com/office/word/2018/wordml/cex" xmlns:w16cid="http://schemas.microsoft.com/office/word/2016/wordml/cid" xmlns:w16="http://schemas.microsoft.com/office/word/2018/wordml" xmlns:w16sdtdh="http://schemas.microsoft.com/office/word/2020/wordml/sdtdatahash" xmlns:w16se="http://schemas.microsoft.com/office/word/2015/wordml/symex" xmlns:wpg="http://schemas.microsoft.com/office/word/2010/wordprocessingGroup" xmlns:wpi="http://schemas.microsoft.com/office/word/2010/wordprocessingInk" xmlns:wne="http://schemas.microsoft.com/office/word/2006/wordml" xmlns:wps="http://schemas.microsoft.com/office/word/2010/wordprocessingShape" mc:Ignorable="w14 w15 w16se w16cid w16 w16cex w16sdtdh wp14">
   <w15:commentEx w15:paraId="208BAAF6" w15:done="0"/>
   <w15:commentEx w15:paraId="51DDCA79" w15:done="1"/>
-  <w15:commentEx w15:paraId="5B1670CA" w15:done="0"/>
   <w15:commentEx w15:paraId="4EE0AE89" w15:done="0"/>
   <w15:commentEx w15:paraId="78EA93CD" w15:done="0"/>
   <w15:commentEx w15:paraId="06998920" w15:done="0"/>
@@ -4890,7 +4931,6 @@
 <w16cex:commentsExtensible xmlns:wpc="http://schemas.microsoft.com/office/word/2010/wordprocessingCanvas" xmlns:cx="http://schemas.microsoft.com/office/drawing/2014/chartex" xmlns:cx1="http://schemas.microsoft.com/office/drawing/2015/9/8/chartex" xmlns:cx2="http://schemas.microsoft.com/office/drawing/2015/10/21/chartex" xmlns:cx3="http://schemas.microsoft.com/office/drawing/2016/5/9/chartex" xmlns:cx4="http://schemas.microsoft.com/office/drawing/2016/5/10/chartex" xmlns:cx5="http://schemas.microsoft.com/office/drawing/2016/5/11/chartex" xmlns:cx6="http://schemas.microsoft.com/office/drawing/2016/5/12/chartex" xmlns:cx7="http://schemas.microsoft.com/office/drawing/2016/5/13/chartex" xmlns:cx8="http://schemas.microsoft.com/office/drawing/2016/5/14/chartex" xmlns:mc="http://schemas.openxmlformats.org/markup-compatibility/2006" xmlns:aink="http://schemas.microsoft.com/office/drawing/2016/ink" xmlns:am3d="http://schemas.microsoft.com/office/drawing/2017/model3d" xmlns:o="urn:schemas-microsoft-com:office:office" xmlns:oel="http://schemas.microsoft.com/office/2019/extlst" xmlns:r="http://schemas.openxmlformats.org/officeDocument/2006/relationships" xmlns:m="http://schemas.openxmlformats.org/officeDocument/2006/math" xmlns:v="urn:schemas-microsoft-com:vml" xmlns:wp14="http://schemas.microsoft.com/office/word/2010/wordprocessingDrawing" xmlns:wp="http://schemas.openxmlformats.org/drawingml/2006/wordprocessingDrawing" xmlns:w10="urn:schemas-microsoft-com:office:word" xmlns:w="http://schemas.openxmlformats.org/wordprocessingml/2006/main" xmlns:w14="http://schemas.microsoft.com/office/word/2010/wordml" xmlns:w15="http://schemas.microsoft.com/office/word/2012/wordml" xmlns:w16cex="http://schemas.microsoft.com/office/word/2018/wordml/cex" xmlns:w16cid="http://schemas.microsoft.com/office/word/2016/wordml/cid" xmlns:w16="http://schemas.microsoft.com/office/word/2018/wordml" xmlns:w16sdtdh="http://schemas.microsoft.com/office/word/2020/wordml/sdtdatahash" xmlns:w16se="http://schemas.microsoft.com/office/word/2015/wordml/symex" xmlns:wpg="http://schemas.microsoft.com/office/word/2010/wordprocessingGroup" xmlns:wpi="http://schemas.microsoft.com/office/word/2010/wordprocessingInk" xmlns:wne="http://schemas.microsoft.com/office/word/2006/wordml" xmlns:wps="http://schemas.microsoft.com/office/word/2010/wordprocessingShape" mc:Ignorable="w14 w15 w16se w16cid w16 w16cex w16sdtdh wp14">
   <w16cex:commentExtensible w16cex:durableId="555E5FC8" w16cex:dateUtc="2023-11-15T17:04:00Z"/>
   <w16cex:commentExtensible w16cex:durableId="7CC741ED" w16cex:dateUtc="2023-11-15T17:03:00Z"/>
-  <w16cex:commentExtensible w16cex:durableId="3FBD8D99" w16cex:dateUtc="2023-11-14T14:13:00Z"/>
   <w16cex:commentExtensible w16cex:durableId="1FF8A053" w16cex:dateUtc="2023-11-15T17:08:00Z"/>
   <w16cex:commentExtensible w16cex:durableId="4ADB4240" w16cex:dateUtc="2023-11-14T14:56:00Z"/>
   <w16cex:commentExtensible w16cex:durableId="0AAE9415" w16cex:dateUtc="2023-11-14T14:14:00Z"/>
@@ -4902,7 +4942,6 @@
 <w16cid:commentsIds xmlns:wpc="http://schemas.microsoft.com/office/word/2010/wordprocessingCanvas" xmlns:cx="http://schemas.microsoft.com/office/drawing/2014/chartex" xmlns:cx1="http://schemas.microsoft.com/office/drawing/2015/9/8/chartex" xmlns:cx2="http://schemas.microsoft.com/office/drawing/2015/10/21/chartex" xmlns:cx3="http://schemas.microsoft.com/office/drawing/2016/5/9/chartex" xmlns:cx4="http://schemas.microsoft.com/office/drawing/2016/5/10/chartex" xmlns:cx5="http://schemas.microsoft.com/office/drawing/2016/5/11/chartex" xmlns:cx6="http://schemas.microsoft.com/office/drawing/2016/5/12/chartex" xmlns:cx7="http://schemas.microsoft.com/office/drawing/2016/5/13/chartex" xmlns:cx8="http://schemas.microsoft.com/office/drawing/2016/5/14/chartex" xmlns:mc="http://schemas.openxmlformats.org/markup-compatibility/2006" xmlns:aink="http://schemas.microsoft.com/office/drawing/2016/ink" xmlns:am3d="http://schemas.microsoft.com/office/drawing/2017/model3d" xmlns:o="urn:schemas-microsoft-com:office:office" xmlns:oel="http://schemas.microsoft.com/office/2019/extlst" xmlns:r="http://schemas.openxmlformats.org/officeDocument/2006/relationships" xmlns:m="http://schemas.openxmlformats.org/officeDocument/2006/math" xmlns:v="urn:schemas-microsoft-com:vml" xmlns:wp14="http://schemas.microsoft.com/office/word/2010/wordprocessingDrawing" xmlns:wp="http://schemas.openxmlformats.org/drawingml/2006/wordprocessingDrawing" xmlns:w10="urn:schemas-microsoft-com:office:word" xmlns:w="http://schemas.openxmlformats.org/wordprocessingml/2006/main" xmlns:w14="http://schemas.microsoft.com/office/word/2010/wordml" xmlns:w15="http://schemas.microsoft.com/office/word/2012/wordml" xmlns:w16cex="http://schemas.microsoft.com/office/word/2018/wordml/cex" xmlns:w16cid="http://schemas.microsoft.com/office/word/2016/wordml/cid" xmlns:w16="http://schemas.microsoft.com/office/word/2018/wordml" xmlns:w16sdtdh="http://schemas.microsoft.com/office/word/2020/wordml/sdtdatahash" xmlns:w16se="http://schemas.microsoft.com/office/word/2015/wordml/symex" xmlns:wpg="http://schemas.microsoft.com/office/word/2010/wordprocessingGroup" xmlns:wpi="http://schemas.microsoft.com/office/word/2010/wordprocessingInk" xmlns:wne="http://schemas.microsoft.com/office/word/2006/wordml" xmlns:wps="http://schemas.microsoft.com/office/word/2010/wordprocessingShape" mc:Ignorable="w14 w15 w16se w16cid w16 w16cex w16sdtdh wp14">
   <w16cid:commentId w16cid:paraId="208BAAF6" w16cid:durableId="555E5FC8"/>
   <w16cid:commentId w16cid:paraId="51DDCA79" w16cid:durableId="7CC741ED"/>
-  <w16cid:commentId w16cid:paraId="5B1670CA" w16cid:durableId="3FBD8D99"/>
   <w16cid:commentId w16cid:paraId="4EE0AE89" w16cid:durableId="1FF8A053"/>
   <w16cid:commentId w16cid:paraId="78EA93CD" w16cid:durableId="4ADB4240"/>
   <w16cid:commentId w16cid:paraId="06998920" w16cid:durableId="0AAE9415"/>
@@ -6626,6 +6665,12 @@
 </file>
 
 <file path=customXml/item1.xml><?xml version="1.0" encoding="utf-8"?>
+<p:properties xmlns:p="http://schemas.microsoft.com/office/2006/metadata/properties" xmlns:xsi="http://www.w3.org/2001/XMLSchema-instance" xmlns:pc="http://schemas.microsoft.com/office/infopath/2007/PartnerControls">
+  <documentManagement/>
+</p:properties>
+</file>
+
+<file path=customXml/item2.xml><?xml version="1.0" encoding="utf-8"?>
 <ct:contentTypeSchema xmlns:ct="http://schemas.microsoft.com/office/2006/metadata/contentType" xmlns:ma="http://schemas.microsoft.com/office/2006/metadata/properties/metaAttributes" ct:_="" ma:_="" ma:contentTypeName="Asiakirja" ma:contentTypeID="0x010100DD18662049348E449C4B5839E65FE018" ma:contentTypeVersion="13" ma:contentTypeDescription="Luo uusi asiakirja." ma:contentTypeScope="" ma:versionID="1983079786422afb9c3fbcbc3d3eb466">
   <xsd:schema xmlns:xsd="http://www.w3.org/2001/XMLSchema" xmlns:xs="http://www.w3.org/2001/XMLSchema" xmlns:p="http://schemas.microsoft.com/office/2006/metadata/properties" xmlns:ns3="a44822e6-62eb-444b-9901-c04bb7a5fa46" xmlns:ns4="fab3c65d-2f79-4211-8e03-7debd470f571" targetNamespace="http://schemas.microsoft.com/office/2006/metadata/properties" ma:root="true" ma:fieldsID="d35978de2218c8599363cbd351c2827f" ns3:_="" ns4:_="">
     <xsd:import namespace="a44822e6-62eb-444b-9901-c04bb7a5fa46"/>
@@ -6848,13 +6893,11 @@
 </ct:contentTypeSchema>
 </file>
 
-<file path=customXml/item2.xml><?xml version="1.0" encoding="utf-8"?>
-<p:properties xmlns:p="http://schemas.microsoft.com/office/2006/metadata/properties" xmlns:xsi="http://www.w3.org/2001/XMLSchema-instance" xmlns:pc="http://schemas.microsoft.com/office/infopath/2007/PartnerControls">
-  <documentManagement/>
-</p:properties>
+<file path=customXml/item3.xml><?xml version="1.0" encoding="utf-8"?>
+<b:Sources xmlns:b="http://schemas.openxmlformats.org/officeDocument/2006/bibliography" xmlns="http://schemas.openxmlformats.org/officeDocument/2006/bibliography" SelectedStyle="\APASixthEditionOfficeOnline.xsl" StyleName="APA" Version="6"/>
 </file>
 
-<file path=customXml/item3.xml><?xml version="1.0" encoding="utf-8"?>
+<file path=customXml/item4.xml><?xml version="1.0" encoding="utf-8"?>
 <?mso-contentType ?>
 <FormTemplates xmlns="http://schemas.microsoft.com/sharepoint/v3/contenttype/forms">
   <Display>DocumentLibraryForm</Display>
@@ -6863,11 +6906,16 @@
 </FormTemplates>
 </file>
 
-<file path=customXml/item4.xml><?xml version="1.0" encoding="utf-8"?>
-<b:Sources xmlns:b="http://schemas.openxmlformats.org/officeDocument/2006/bibliography" xmlns="http://schemas.openxmlformats.org/officeDocument/2006/bibliography" SelectedStyle="\APASixthEditionOfficeOnline.xsl" StyleName="APA" Version="6"/>
+<file path=customXml/itemProps1.xml><?xml version="1.0" encoding="utf-8"?>
+<ds:datastoreItem xmlns:ds="http://schemas.openxmlformats.org/officeDocument/2006/customXml" ds:itemID="{B8262DB5-59E2-4AF6-A092-9EC56765131C}">
+  <ds:schemaRefs>
+    <ds:schemaRef ds:uri="http://schemas.microsoft.com/office/2006/metadata/properties"/>
+    <ds:schemaRef ds:uri="http://schemas.microsoft.com/office/infopath/2007/PartnerControls"/>
+  </ds:schemaRefs>
+</ds:datastoreItem>
 </file>
 
-<file path=customXml/itemProps1.xml><?xml version="1.0" encoding="utf-8"?>
+<file path=customXml/itemProps2.xml><?xml version="1.0" encoding="utf-8"?>
 <ds:datastoreItem xmlns:ds="http://schemas.openxmlformats.org/officeDocument/2006/customXml" ds:itemID="{AED84FB4-FF50-49C3-B5CB-C5E75C3320F1}">
   <ds:schemaRefs>
     <ds:schemaRef ds:uri="http://schemas.microsoft.com/office/2006/metadata/contentType"/>
@@ -6886,27 +6934,18 @@
 </ds:datastoreItem>
 </file>
 
-<file path=customXml/itemProps2.xml><?xml version="1.0" encoding="utf-8"?>
-<ds:datastoreItem xmlns:ds="http://schemas.openxmlformats.org/officeDocument/2006/customXml" ds:itemID="{B8262DB5-59E2-4AF6-A092-9EC56765131C}">
+<file path=customXml/itemProps3.xml><?xml version="1.0" encoding="utf-8"?>
+<ds:datastoreItem xmlns:ds="http://schemas.openxmlformats.org/officeDocument/2006/customXml" ds:itemID="{DC139A46-B865-4DCA-9509-8AA50BB781A4}">
   <ds:schemaRefs>
-    <ds:schemaRef ds:uri="http://schemas.microsoft.com/office/2006/metadata/properties"/>
-    <ds:schemaRef ds:uri="http://schemas.microsoft.com/office/infopath/2007/PartnerControls"/>
+    <ds:schemaRef ds:uri="http://schemas.openxmlformats.org/officeDocument/2006/bibliography"/>
   </ds:schemaRefs>
 </ds:datastoreItem>
 </file>
 
-<file path=customXml/itemProps3.xml><?xml version="1.0" encoding="utf-8"?>
+<file path=customXml/itemProps4.xml><?xml version="1.0" encoding="utf-8"?>
 <ds:datastoreItem xmlns:ds="http://schemas.openxmlformats.org/officeDocument/2006/customXml" ds:itemID="{3E4CEE87-4CF8-45C8-8E26-170CB08E0373}">
   <ds:schemaRefs>
     <ds:schemaRef ds:uri="http://schemas.microsoft.com/sharepoint/v3/contenttype/forms"/>
   </ds:schemaRefs>
 </ds:datastoreItem>
-</file>
-
-<file path=customXml/itemProps4.xml><?xml version="1.0" encoding="utf-8"?>
-<ds:datastoreItem xmlns:ds="http://schemas.openxmlformats.org/officeDocument/2006/customXml" ds:itemID="{DC139A46-B865-4DCA-9509-8AA50BB781A4}">
-  <ds:schemaRefs>
-    <ds:schemaRef ds:uri="http://schemas.openxmlformats.org/officeDocument/2006/bibliography"/>
-  </ds:schemaRefs>
-</ds:datastoreItem>
 </file>
</xml_diff>

<commit_message>
This should be our final report
</commit_message>
<xml_diff>
--- a/Thesis_template_Abhishek_Iliya.docx2.docx
+++ b/Thesis_template_Abhishek_Iliya.docx2.docx
@@ -1026,6 +1026,13 @@
                 <w:szCs w:val="24"/>
               </w:rPr>
             </w:pPr>
+            <w:r>
+              <w:rPr>
+                <w:rFonts w:cs="Times New Roman"/>
+                <w:szCs w:val="24"/>
+              </w:rPr>
+              <w:t>12</w:t>
+            </w:r>
           </w:p>
         </w:tc>
       </w:tr>
@@ -1325,27 +1332,26 @@
         <w:jc w:val="left"/>
         <w:rPr>
           <w:rFonts w:cs="Times New Roman"/>
-          <w:b/>
-          <w:szCs w:val="24"/>
-          <w:lang w:val="fr-FR"/>
-        </w:rPr>
-      </w:pPr>
-      <w:proofErr w:type="spellStart"/>
-      <w:r>
-        <w:rPr>
-          <w:rFonts w:cs="Times New Roman"/>
           <w:color w:val="333333"/>
           <w:lang w:val="fr-FR"/>
         </w:rPr>
-        <w:t>Artificial</w:t>
-      </w:r>
-      <w:proofErr w:type="spellEnd"/>
+      </w:pPr>
+      <w:proofErr w:type="spellStart"/>
       <w:r>
         <w:rPr>
           <w:rFonts w:cs="Times New Roman"/>
           <w:color w:val="333333"/>
           <w:lang w:val="fr-FR"/>
         </w:rPr>
+        <w:t>Artificial</w:t>
+      </w:r>
+      <w:proofErr w:type="spellEnd"/>
+      <w:r>
+        <w:rPr>
+          <w:rFonts w:cs="Times New Roman"/>
+          <w:color w:val="333333"/>
+          <w:lang w:val="fr-FR"/>
+        </w:rPr>
         <w:t xml:space="preserve"> Intelligence</w:t>
       </w:r>
     </w:p>
@@ -1354,27 +1360,68 @@
         <w:spacing w:line="360" w:lineRule="auto"/>
         <w:jc w:val="left"/>
         <w:rPr>
-          <w:szCs w:val="24"/>
+          <w:rFonts w:cs="Times New Roman"/>
+          <w:color w:val="333333"/>
           <w:lang w:val="fr-FR"/>
         </w:rPr>
       </w:pPr>
     </w:p>
     <w:p>
       <w:pPr>
-        <w:jc w:val="left"/>
-        <w:rPr>
-          <w:rFonts w:cs="Times New Roman"/>
-          <w:b/>
-          <w:szCs w:val="24"/>
-          <w:lang w:val="fr-FR"/>
-        </w:rPr>
-      </w:pPr>
-      <w:r>
-        <w:rPr>
-          <w:rFonts w:cs="Times New Roman"/>
-          <w:b/>
-          <w:szCs w:val="24"/>
-          <w:lang w:val="fr-FR"/>
+        <w:spacing w:line="360" w:lineRule="auto"/>
+        <w:jc w:val="left"/>
+      </w:pPr>
+      <w:r>
+        <w:t>VADER</w:t>
+      </w:r>
+    </w:p>
+    <w:p>
+      <w:pPr>
+        <w:spacing w:line="360" w:lineRule="auto"/>
+        <w:jc w:val="left"/>
+        <w:rPr>
+          <w:rFonts w:cs="Times New Roman"/>
+          <w:bCs/>
+          <w:szCs w:val="24"/>
+          <w:lang w:val="en-US"/>
+        </w:rPr>
+      </w:pPr>
+      <w:r>
+        <w:rPr>
+          <w:rFonts w:cs="Times New Roman"/>
+          <w:bCs/>
+          <w:szCs w:val="24"/>
+          <w:lang w:val="en-US"/>
+        </w:rPr>
+        <w:t>Valance Aware Dictionary for Sentiment Reasoning</w:t>
+      </w:r>
+    </w:p>
+    <w:p>
+      <w:pPr>
+        <w:spacing w:line="360" w:lineRule="auto"/>
+        <w:jc w:val="left"/>
+        <w:rPr>
+          <w:szCs w:val="24"/>
+          <w:lang w:val="en-US"/>
+        </w:rPr>
+      </w:pPr>
+    </w:p>
+    <w:p>
+      <w:pPr>
+        <w:jc w:val="left"/>
+        <w:rPr>
+          <w:rFonts w:cs="Times New Roman"/>
+          <w:b/>
+          <w:szCs w:val="24"/>
+          <w:lang w:val="en-US"/>
+        </w:rPr>
+      </w:pPr>
+      <w:r>
+        <w:rPr>
+          <w:rFonts w:cs="Times New Roman"/>
+          <w:b/>
+          <w:szCs w:val="24"/>
+          <w:lang w:val="en-US"/>
         </w:rPr>
         <w:br w:type="page"/>
       </w:r>
@@ -2485,14 +2532,14 @@
         <w:jc w:val="left"/>
       </w:pPr>
       <w:bookmarkStart w:id="2" w:name="_Toc434416060"/>
-      <w:bookmarkStart w:id="3" w:name="_Toc40863882"/>
-      <w:bookmarkStart w:id="4" w:name="_Toc151542281"/>
+      <w:bookmarkStart w:id="3" w:name="_Toc151542281"/>
+      <w:bookmarkStart w:id="4" w:name="_Toc40863882"/>
       <w:r>
         <w:lastRenderedPageBreak/>
         <w:t>INTRODUCTION</w:t>
       </w:r>
       <w:bookmarkEnd w:id="2"/>
-      <w:bookmarkEnd w:id="4"/>
+      <w:bookmarkEnd w:id="3"/>
     </w:p>
     <w:p>
       <w:pPr>
@@ -2520,7 +2567,7 @@
       </w:pPr>
       <w:bookmarkStart w:id="5" w:name="_Toc151458478"/>
       <w:bookmarkStart w:id="6" w:name="_Toc151542282"/>
-      <w:bookmarkEnd w:id="3"/>
+      <w:bookmarkEnd w:id="4"/>
       <w:r>
         <w:rPr>
           <w:rFonts w:cs="Times New Roman"/>
@@ -2680,7 +2727,11 @@
       </w:r>
       <w:bookmarkEnd w:id="10"/>
     </w:p>
-    <w:p/>
+    <w:p>
+      <w:pPr>
+        <w:spacing w:line="360" w:lineRule="auto"/>
+      </w:pPr>
+    </w:p>
     <w:p>
       <w:pPr>
         <w:tabs>
@@ -2904,6 +2955,7 @@
     </w:p>
     <w:p>
       <w:pPr>
+        <w:spacing w:line="360" w:lineRule="auto"/>
         <w:rPr>
           <w:lang w:val="fr-FR"/>
         </w:rPr>
@@ -3129,13 +3181,13 @@
         <w:pStyle w:val="Heading1"/>
         <w:jc w:val="left"/>
       </w:pPr>
-      <w:bookmarkStart w:id="13" w:name="_Hlk50540170"/>
-      <w:bookmarkStart w:id="14" w:name="_Toc151542288"/>
+      <w:bookmarkStart w:id="13" w:name="_Toc151542288"/>
+      <w:bookmarkStart w:id="14" w:name="_Hlk50540170"/>
       <w:r>
         <w:lastRenderedPageBreak/>
         <w:t>advancing influencer Marketing with AI-Powered insights</w:t>
       </w:r>
-      <w:bookmarkEnd w:id="14"/>
+      <w:bookmarkEnd w:id="13"/>
       <w:r>
         <w:t xml:space="preserve"> </w:t>
       </w:r>
@@ -3145,10 +3197,7 @@
         <w:spacing w:line="360" w:lineRule="auto"/>
       </w:pPr>
       <w:r>
-        <w:t>The integration of Artificial Intelligence (AI) into influencer marketing signifies a transformative shift in how brands engage with their audience. The following sections will delve deeper into specific aspects of AI's application in influencer marketing, illustrating how it enhances the identification of patterns in social media feedback, the utilization of predictive analytics, and the optimization of marketing strategies through AI recommendations</w:t>
-      </w:r>
-      <w:r>
-        <w:t>.</w:t>
+        <w:t>The integration of Artificial Intelligence (AI) into influencer marketing signifies a transformative shift in how brands engage with their audience. The following sections will delve deeper into specific aspects of AI's application in influencer marketing, illustrating how it enhances the identification of patterns in social media feedback, the utilization of predictive analytics, and the optimization of marketing strategies through AI recommendations.</w:t>
       </w:r>
     </w:p>
     <w:p>
@@ -3289,7 +3338,7 @@
       </w:pPr>
     </w:p>
     <w:p/>
-    <w:bookmarkEnd w:id="13"/>
+    <w:bookmarkEnd w:id="14"/>
     <w:p>
       <w:pPr>
         <w:spacing w:line="360" w:lineRule="auto"/>
@@ -3932,43 +3981,112 @@
     </w:p>
     <w:p>
       <w:pPr>
-        <w:spacing w:line="240" w:lineRule="auto"/>
-        <w:jc w:val="left"/>
-        <w:rPr>
-          <w:rFonts w:cs="Times New Roman"/>
-          <w:color w:val="121212"/>
+        <w:rPr>
+          <w:rFonts w:cs="Times New Roman"/>
+          <w:color w:val="222222"/>
           <w:szCs w:val="24"/>
           <w:shd w:val="clear" w:color="auto" w:fill="FFFFFF"/>
         </w:rPr>
       </w:pPr>
-      <w:r>
-        <w:rPr>
-          <w:rFonts w:cs="Times New Roman"/>
-          <w:color w:val="1E1D1A"/>
+      <w:proofErr w:type="spellStart"/>
+      <w:r>
+        <w:rPr>
+          <w:rFonts w:cs="Times New Roman"/>
+          <w:color w:val="222222"/>
           <w:szCs w:val="24"/>
           <w:shd w:val="clear" w:color="auto" w:fill="FFFFFF"/>
         </w:rPr>
-        <w:t xml:space="preserve">Li, Y. and </w:t>
+        <w:t>Perakakis</w:t>
+      </w:r>
+      <w:proofErr w:type="spellEnd"/>
+      <w:r>
+        <w:rPr>
+          <w:rFonts w:cs="Times New Roman"/>
+          <w:color w:val="222222"/>
+          <w:szCs w:val="24"/>
+          <w:shd w:val="clear" w:color="auto" w:fill="FFFFFF"/>
+        </w:rPr>
+        <w:t xml:space="preserve"> E, </w:t>
       </w:r>
       <w:proofErr w:type="spellStart"/>
       <w:r>
         <w:rPr>
           <w:rFonts w:cs="Times New Roman"/>
-          <w:color w:val="1E1D1A"/>
+          <w:color w:val="222222"/>
           <w:szCs w:val="24"/>
           <w:shd w:val="clear" w:color="auto" w:fill="FFFFFF"/>
         </w:rPr>
-        <w:t>Lv</w:t>
+        <w:t>Mastorakis</w:t>
       </w:r>
       <w:proofErr w:type="spellEnd"/>
       <w:r>
         <w:rPr>
           <w:rFonts w:cs="Times New Roman"/>
-          <w:color w:val="1E1D1A"/>
+          <w:color w:val="222222"/>
           <w:szCs w:val="24"/>
           <w:shd w:val="clear" w:color="auto" w:fill="FFFFFF"/>
         </w:rPr>
-        <w:t xml:space="preserve">, Z. (2022). Ranking of urban brand influence based on social media comment mining. Mathematical Problems in Engineering, 2022, 1-10. </w:t>
+        <w:t xml:space="preserve"> G and </w:t>
+      </w:r>
+      <w:proofErr w:type="spellStart"/>
+      <w:r>
+        <w:rPr>
+          <w:rFonts w:cs="Times New Roman"/>
+          <w:color w:val="222222"/>
+          <w:szCs w:val="24"/>
+          <w:shd w:val="clear" w:color="auto" w:fill="FFFFFF"/>
+        </w:rPr>
+        <w:t>Kopanakis</w:t>
+      </w:r>
+      <w:proofErr w:type="spellEnd"/>
+      <w:r>
+        <w:rPr>
+          <w:rFonts w:cs="Times New Roman"/>
+          <w:color w:val="222222"/>
+          <w:szCs w:val="24"/>
+          <w:shd w:val="clear" w:color="auto" w:fill="FFFFFF"/>
+        </w:rPr>
+        <w:t xml:space="preserve"> I 2019 Social Media Monitoring: An Innovative Intelligent Approach </w:t>
+      </w:r>
+      <w:r>
+        <w:rPr>
+          <w:rFonts w:cs="Times New Roman"/>
+          <w:i/>
+          <w:iCs/>
+          <w:color w:val="222222"/>
+          <w:szCs w:val="24"/>
+          <w:shd w:val="clear" w:color="auto" w:fill="FFFFFF"/>
+        </w:rPr>
+        <w:t>Designs</w:t>
+      </w:r>
+      <w:r>
+        <w:rPr>
+          <w:rFonts w:cs="Times New Roman"/>
+          <w:color w:val="222222"/>
+          <w:szCs w:val="24"/>
+          <w:shd w:val="clear" w:color="auto" w:fill="FFFFFF"/>
+        </w:rPr>
+        <w:t> </w:t>
+      </w:r>
+      <w:r>
+        <w:rPr>
+          <w:rFonts w:cs="Times New Roman"/>
+          <w:b/>
+          <w:bCs/>
+          <w:color w:val="222222"/>
+          <w:szCs w:val="24"/>
+          <w:shd w:val="clear" w:color="auto" w:fill="FFFFFF"/>
+        </w:rPr>
+        <w:t>3</w:t>
+      </w:r>
+      <w:r>
+        <w:rPr>
+          <w:rFonts w:cs="Times New Roman"/>
+          <w:color w:val="222222"/>
+          <w:szCs w:val="24"/>
+          <w:shd w:val="clear" w:color="auto" w:fill="FFFFFF"/>
+        </w:rPr>
+        <w:t xml:space="preserve"> 24 Online: </w:t>
       </w:r>
       <w:hyperlink r:id="rId22" w:history="1">
         <w:r>
@@ -3978,7 +4096,7 @@
             <w:szCs w:val="24"/>
             <w:shd w:val="clear" w:color="auto" w:fill="FFFFFF"/>
           </w:rPr>
-          <w:t>https://doi.org/10.1155/2022/7724020</w:t>
+          <w:t>https://dx.doi.org/10.3390/designs3020024</w:t>
         </w:r>
       </w:hyperlink>
     </w:p>
@@ -3988,7 +4106,7 @@
         <w:jc w:val="left"/>
         <w:rPr>
           <w:rFonts w:cs="Times New Roman"/>
-          <w:color w:val="121212"/>
+          <w:color w:val="1E1D1A"/>
           <w:szCs w:val="24"/>
           <w:shd w:val="clear" w:color="auto" w:fill="FFFFFF"/>
         </w:rPr>
@@ -3996,112 +4114,46 @@
     </w:p>
     <w:p>
       <w:pPr>
-        <w:rPr>
-          <w:rFonts w:cs="Times New Roman"/>
-          <w:color w:val="222222"/>
+        <w:spacing w:line="240" w:lineRule="auto"/>
+        <w:jc w:val="left"/>
+        <w:rPr>
+          <w:rFonts w:cs="Times New Roman"/>
+          <w:color w:val="1E1D1A"/>
           <w:szCs w:val="24"/>
           <w:shd w:val="clear" w:color="auto" w:fill="FFFFFF"/>
         </w:rPr>
       </w:pPr>
+      <w:r>
+        <w:rPr>
+          <w:rFonts w:cs="Times New Roman"/>
+          <w:color w:val="1E1D1A"/>
+          <w:szCs w:val="24"/>
+          <w:shd w:val="clear" w:color="auto" w:fill="FFFFFF"/>
+        </w:rPr>
+        <w:t xml:space="preserve">Sands, S., Campbell, C., </w:t>
+      </w:r>
       <w:proofErr w:type="spellStart"/>
       <w:r>
         <w:rPr>
           <w:rFonts w:cs="Times New Roman"/>
-          <w:color w:val="222222"/>
+          <w:color w:val="1E1D1A"/>
           <w:szCs w:val="24"/>
           <w:shd w:val="clear" w:color="auto" w:fill="FFFFFF"/>
         </w:rPr>
-        <w:t>Perakakis</w:t>
+        <w:t>Plangger</w:t>
       </w:r>
       <w:proofErr w:type="spellEnd"/>
       <w:r>
         <w:rPr>
           <w:rFonts w:cs="Times New Roman"/>
-          <w:color w:val="222222"/>
+          <w:color w:val="1E1D1A"/>
           <w:szCs w:val="24"/>
           <w:shd w:val="clear" w:color="auto" w:fill="FFFFFF"/>
         </w:rPr>
-        <w:t xml:space="preserve"> E, </w:t>
-      </w:r>
-      <w:proofErr w:type="spellStart"/>
-      <w:r>
-        <w:rPr>
-          <w:rFonts w:cs="Times New Roman"/>
-          <w:color w:val="222222"/>
-          <w:szCs w:val="24"/>
-          <w:shd w:val="clear" w:color="auto" w:fill="FFFFFF"/>
-        </w:rPr>
-        <w:t>Mastorakis</w:t>
-      </w:r>
-      <w:proofErr w:type="spellEnd"/>
-      <w:r>
-        <w:rPr>
-          <w:rFonts w:cs="Times New Roman"/>
-          <w:color w:val="222222"/>
-          <w:szCs w:val="24"/>
-          <w:shd w:val="clear" w:color="auto" w:fill="FFFFFF"/>
-        </w:rPr>
-        <w:t xml:space="preserve"> G and </w:t>
-      </w:r>
-      <w:proofErr w:type="spellStart"/>
-      <w:r>
-        <w:rPr>
-          <w:rFonts w:cs="Times New Roman"/>
-          <w:color w:val="222222"/>
-          <w:szCs w:val="24"/>
-          <w:shd w:val="clear" w:color="auto" w:fill="FFFFFF"/>
-        </w:rPr>
-        <w:t>Kopanakis</w:t>
-      </w:r>
-      <w:proofErr w:type="spellEnd"/>
-      <w:r>
-        <w:rPr>
-          <w:rFonts w:cs="Times New Roman"/>
-          <w:color w:val="222222"/>
-          <w:szCs w:val="24"/>
-          <w:shd w:val="clear" w:color="auto" w:fill="FFFFFF"/>
-        </w:rPr>
-        <w:t xml:space="preserve"> I 2019 Social Media Monitoring: An Innovative Intelligent Approach </w:t>
-      </w:r>
-      <w:r>
-        <w:rPr>
-          <w:rFonts w:cs="Times New Roman"/>
-          <w:i/>
-          <w:iCs/>
-          <w:color w:val="222222"/>
-          <w:szCs w:val="24"/>
-          <w:shd w:val="clear" w:color="auto" w:fill="FFFFFF"/>
-        </w:rPr>
-        <w:t>Designs</w:t>
-      </w:r>
-      <w:r>
-        <w:rPr>
-          <w:rFonts w:cs="Times New Roman"/>
-          <w:color w:val="222222"/>
-          <w:szCs w:val="24"/>
-          <w:shd w:val="clear" w:color="auto" w:fill="FFFFFF"/>
-        </w:rPr>
-        <w:t> </w:t>
-      </w:r>
-      <w:r>
-        <w:rPr>
-          <w:rFonts w:cs="Times New Roman"/>
-          <w:b/>
-          <w:bCs/>
-          <w:color w:val="222222"/>
-          <w:szCs w:val="24"/>
-          <w:shd w:val="clear" w:color="auto" w:fill="FFFFFF"/>
-        </w:rPr>
-        <w:t>3</w:t>
-      </w:r>
-      <w:r>
-        <w:rPr>
-          <w:rFonts w:cs="Times New Roman"/>
-          <w:color w:val="222222"/>
-          <w:szCs w:val="24"/>
-          <w:shd w:val="clear" w:color="auto" w:fill="FFFFFF"/>
-        </w:rPr>
-        <w:t xml:space="preserve"> 24 Online: </w:t>
+        <w:t>, K., &amp; Ferraro, C. (2022). Unreal influence: leveraging ai in influencer marketing. European Journal of Marketing, 56(6), 1721-1747</w:t>
+      </w:r>
+      <w:r>
+        <w:t xml:space="preserve"> </w:t>
       </w:r>
       <w:hyperlink r:id="rId23" w:history="1">
         <w:r>
@@ -4111,7 +4163,7 @@
             <w:szCs w:val="24"/>
             <w:shd w:val="clear" w:color="auto" w:fill="FFFFFF"/>
           </w:rPr>
-          <w:t>https://dx.doi.org/10.3390/designs3020024</w:t>
+          <w:t>https://www.proquest.com/docview/2672717589?parentSessionId=h%2BtcxHK1vyvsfE1WIRDRq5ehp3PnEkCbCK8vbfDI0P8%3D&amp;accountid=10007</w:t>
         </w:r>
       </w:hyperlink>
     </w:p>
@@ -4120,148 +4172,6 @@
         <w:spacing w:line="240" w:lineRule="auto"/>
         <w:jc w:val="left"/>
         <w:rPr>
-          <w:rFonts w:cs="Times New Roman"/>
-          <w:color w:val="1E1D1A"/>
-          <w:szCs w:val="24"/>
-          <w:shd w:val="clear" w:color="auto" w:fill="FFFFFF"/>
-        </w:rPr>
-      </w:pPr>
-    </w:p>
-    <w:p>
-      <w:pPr>
-        <w:spacing w:line="240" w:lineRule="auto"/>
-        <w:jc w:val="left"/>
-        <w:rPr>
-          <w:rFonts w:cs="Times New Roman"/>
-          <w:color w:val="1E1D1A"/>
-          <w:szCs w:val="24"/>
-          <w:shd w:val="clear" w:color="auto" w:fill="FFFFFF"/>
-        </w:rPr>
-      </w:pPr>
-      <w:r>
-        <w:rPr>
-          <w:rFonts w:cs="Times New Roman"/>
-          <w:color w:val="1E1D1A"/>
-          <w:szCs w:val="24"/>
-          <w:shd w:val="clear" w:color="auto" w:fill="FFFFFF"/>
-        </w:rPr>
-        <w:t xml:space="preserve">Sands, S., Campbell, C., </w:t>
-      </w:r>
-      <w:proofErr w:type="spellStart"/>
-      <w:r>
-        <w:rPr>
-          <w:rFonts w:cs="Times New Roman"/>
-          <w:color w:val="1E1D1A"/>
-          <w:szCs w:val="24"/>
-          <w:shd w:val="clear" w:color="auto" w:fill="FFFFFF"/>
-        </w:rPr>
-        <w:t>Plangger</w:t>
-      </w:r>
-      <w:proofErr w:type="spellEnd"/>
-      <w:r>
-        <w:rPr>
-          <w:rFonts w:cs="Times New Roman"/>
-          <w:color w:val="1E1D1A"/>
-          <w:szCs w:val="24"/>
-          <w:shd w:val="clear" w:color="auto" w:fill="FFFFFF"/>
-        </w:rPr>
-        <w:t>, K., &amp; Ferraro, C. (2022). Unreal influence: leveraging ai in influencer marketing. European Journal of Marketing, 56(6), 1721-1747</w:t>
-      </w:r>
-      <w:r>
-        <w:t xml:space="preserve"> </w:t>
-      </w:r>
-      <w:hyperlink r:id="rId24" w:history="1">
-        <w:r>
-          <w:rPr>
-            <w:rStyle w:val="Hyperlink"/>
-            <w:rFonts w:cs="Times New Roman"/>
-            <w:szCs w:val="24"/>
-            <w:shd w:val="clear" w:color="auto" w:fill="FFFFFF"/>
-          </w:rPr>
-          <w:t>https://www.proquest.com/docview/2672717589?parentSessionId=h%2BtcxHK1vyvsfE1WIRDRq5ehp3PnEkCbCK8vbfDI0P8%3D&amp;accountid=10007</w:t>
-        </w:r>
-      </w:hyperlink>
-    </w:p>
-    <w:p>
-      <w:pPr>
-        <w:spacing w:line="240" w:lineRule="auto"/>
-        <w:jc w:val="left"/>
-        <w:rPr>
-          <w:rFonts w:cs="Times New Roman"/>
-          <w:color w:val="1E1D1A"/>
-          <w:szCs w:val="24"/>
-          <w:shd w:val="clear" w:color="auto" w:fill="FFFFFF"/>
-        </w:rPr>
-      </w:pPr>
-    </w:p>
-    <w:p>
-      <w:pPr>
-        <w:spacing w:line="240" w:lineRule="auto"/>
-        <w:jc w:val="left"/>
-        <w:rPr>
-          <w:rFonts w:cs="Times New Roman"/>
-          <w:color w:val="121212"/>
-          <w:szCs w:val="24"/>
-          <w:shd w:val="clear" w:color="auto" w:fill="FFFFFF"/>
-        </w:rPr>
-      </w:pPr>
-      <w:proofErr w:type="spellStart"/>
-      <w:r>
-        <w:rPr>
-          <w:rFonts w:cs="Times New Roman"/>
-          <w:color w:val="121212"/>
-          <w:szCs w:val="24"/>
-          <w:shd w:val="clear" w:color="auto" w:fill="FFFFFF"/>
-        </w:rPr>
-        <w:t>Alboqami</w:t>
-      </w:r>
-      <w:proofErr w:type="spellEnd"/>
-      <w:r>
-        <w:rPr>
-          <w:rFonts w:cs="Times New Roman"/>
-          <w:color w:val="121212"/>
-          <w:szCs w:val="24"/>
-          <w:shd w:val="clear" w:color="auto" w:fill="FFFFFF"/>
-        </w:rPr>
-        <w:t>, H. 2023. Trust me, I'm an influencer! - Causal recipes for customer trust in artificial intelligence influencers in the retail industry. </w:t>
-      </w:r>
-      <w:r>
-        <w:rPr>
-          <w:rFonts w:cs="Times New Roman"/>
-          <w:i/>
-          <w:iCs/>
-          <w:color w:val="121212"/>
-          <w:szCs w:val="24"/>
-          <w:shd w:val="clear" w:color="auto" w:fill="FFFFFF"/>
-        </w:rPr>
-        <w:t>Journal of retailing and consumer services, 72</w:t>
-      </w:r>
-      <w:r>
-        <w:rPr>
-          <w:rFonts w:cs="Times New Roman"/>
-          <w:color w:val="121212"/>
-          <w:szCs w:val="24"/>
-          <w:shd w:val="clear" w:color="auto" w:fill="FFFFFF"/>
-        </w:rPr>
-        <w:t xml:space="preserve">, p. 103242. </w:t>
-      </w:r>
-      <w:hyperlink r:id="rId25" w:history="1">
-        <w:r>
-          <w:rPr>
-            <w:rStyle w:val="Hyperlink"/>
-            <w:rFonts w:cs="Times New Roman"/>
-            <w:szCs w:val="24"/>
-            <w:shd w:val="clear" w:color="auto" w:fill="FFFFFF"/>
-          </w:rPr>
-          <w:t>https://www-sciencedirect-com.ezproxy.centria.fi/science/article/pii/S0969698922003356?via%3Dihub</w:t>
-        </w:r>
-      </w:hyperlink>
-    </w:p>
-    <w:p>
-      <w:pPr>
-        <w:spacing w:line="240" w:lineRule="auto"/>
-        <w:jc w:val="left"/>
-        <w:rPr>
           <w:color w:val="FF0000"/>
         </w:rPr>
       </w:pPr>
@@ -4283,7 +4193,7 @@
         <w:spacing w:line="240" w:lineRule="auto"/>
         <w:jc w:val="left"/>
         <w:sectPr>
-          <w:headerReference w:type="default" r:id="rId26"/>
+          <w:headerReference w:type="default" r:id="rId24"/>
           <w:pgSz w:w="11906" w:h="16838" w:code="9"/>
           <w:pgMar w:top="1418" w:right="851" w:bottom="1418" w:left="1134" w:header="709" w:footer="709" w:gutter="0"/>
           <w:pgNumType w:start="1"/>
@@ -4348,7 +4258,7 @@
       </w:pPr>
     </w:p>
     <w:sectPr>
-      <w:headerReference w:type="default" r:id="rId27"/>
+      <w:headerReference w:type="default" r:id="rId25"/>
       <w:pgSz w:w="11906" w:h="16838" w:code="9"/>
       <w:pgMar w:top="1418" w:right="851" w:bottom="1418" w:left="1134" w:header="709" w:footer="709" w:gutter="0"/>
       <w:pgNumType w:start="1"/>
@@ -6138,12 +6048,6 @@
 </file>
 
 <file path=customXml/item1.xml><?xml version="1.0" encoding="utf-8"?>
-<p:properties xmlns:p="http://schemas.microsoft.com/office/2006/metadata/properties" xmlns:xsi="http://www.w3.org/2001/XMLSchema-instance" xmlns:pc="http://schemas.microsoft.com/office/infopath/2007/PartnerControls">
-  <documentManagement/>
-</p:properties>
-</file>
-
-<file path=customXml/item2.xml><?xml version="1.0" encoding="utf-8"?>
 <?mso-contentType ?>
 <FormTemplates xmlns="http://schemas.microsoft.com/sharepoint/v3/contenttype/forms">
   <Display>DocumentLibraryForm</Display>
@@ -6152,11 +6056,13 @@
 </FormTemplates>
 </file>
 
-<file path=customXml/item3.xml><?xml version="1.0" encoding="utf-8"?>
-<b:Sources xmlns:b="http://schemas.openxmlformats.org/officeDocument/2006/bibliography" xmlns="http://schemas.openxmlformats.org/officeDocument/2006/bibliography" SelectedStyle="\APASixthEditionOfficeOnline.xsl" StyleName="APA" Version="6"/>
+<file path=customXml/item2.xml><?xml version="1.0" encoding="utf-8"?>
+<p:properties xmlns:p="http://schemas.microsoft.com/office/2006/metadata/properties" xmlns:xsi="http://www.w3.org/2001/XMLSchema-instance" xmlns:pc="http://schemas.microsoft.com/office/infopath/2007/PartnerControls">
+  <documentManagement/>
+</p:properties>
 </file>
 
-<file path=customXml/item4.xml><?xml version="1.0" encoding="utf-8"?>
+<file path=customXml/item3.xml><?xml version="1.0" encoding="utf-8"?>
 <ct:contentTypeSchema xmlns:ct="http://schemas.microsoft.com/office/2006/metadata/contentType" xmlns:ma="http://schemas.microsoft.com/office/2006/metadata/properties/metaAttributes" ct:_="" ma:_="" ma:contentTypeName="Asiakirja" ma:contentTypeID="0x010100DD18662049348E449C4B5839E65FE018" ma:contentTypeVersion="13" ma:contentTypeDescription="Luo uusi asiakirja." ma:contentTypeScope="" ma:versionID="1983079786422afb9c3fbcbc3d3eb466">
   <xsd:schema xmlns:xsd="http://www.w3.org/2001/XMLSchema" xmlns:xs="http://www.w3.org/2001/XMLSchema" xmlns:p="http://schemas.microsoft.com/office/2006/metadata/properties" xmlns:ns3="a44822e6-62eb-444b-9901-c04bb7a5fa46" xmlns:ns4="fab3c65d-2f79-4211-8e03-7debd470f571" targetNamespace="http://schemas.microsoft.com/office/2006/metadata/properties" ma:root="true" ma:fieldsID="d35978de2218c8599363cbd351c2827f" ns3:_="" ns4:_="">
     <xsd:import namespace="a44822e6-62eb-444b-9901-c04bb7a5fa46"/>
@@ -6379,7 +6285,19 @@
 </ct:contentTypeSchema>
 </file>
 
+<file path=customXml/item4.xml><?xml version="1.0" encoding="utf-8"?>
+<b:Sources xmlns:b="http://schemas.openxmlformats.org/officeDocument/2006/bibliography" xmlns="http://schemas.openxmlformats.org/officeDocument/2006/bibliography" SelectedStyle="\APASixthEditionOfficeOnline.xsl" StyleName="APA" Version="6"/>
+</file>
+
 <file path=customXml/itemProps1.xml><?xml version="1.0" encoding="utf-8"?>
+<ds:datastoreItem xmlns:ds="http://schemas.openxmlformats.org/officeDocument/2006/customXml" ds:itemID="{3E4CEE87-4CF8-45C8-8E26-170CB08E0373}">
+  <ds:schemaRefs>
+    <ds:schemaRef ds:uri="http://schemas.microsoft.com/sharepoint/v3/contenttype/forms"/>
+  </ds:schemaRefs>
+</ds:datastoreItem>
+</file>
+
+<file path=customXml/itemProps2.xml><?xml version="1.0" encoding="utf-8"?>
 <ds:datastoreItem xmlns:ds="http://schemas.openxmlformats.org/officeDocument/2006/customXml" ds:itemID="{B8262DB5-59E2-4AF6-A092-9EC56765131C}">
   <ds:schemaRefs>
     <ds:schemaRef ds:uri="http://schemas.microsoft.com/office/2006/metadata/properties"/>
@@ -6388,23 +6306,7 @@
 </ds:datastoreItem>
 </file>
 
-<file path=customXml/itemProps2.xml><?xml version="1.0" encoding="utf-8"?>
-<ds:datastoreItem xmlns:ds="http://schemas.openxmlformats.org/officeDocument/2006/customXml" ds:itemID="{3E4CEE87-4CF8-45C8-8E26-170CB08E0373}">
-  <ds:schemaRefs>
-    <ds:schemaRef ds:uri="http://schemas.microsoft.com/sharepoint/v3/contenttype/forms"/>
-  </ds:schemaRefs>
-</ds:datastoreItem>
-</file>
-
 <file path=customXml/itemProps3.xml><?xml version="1.0" encoding="utf-8"?>
-<ds:datastoreItem xmlns:ds="http://schemas.openxmlformats.org/officeDocument/2006/customXml" ds:itemID="{DC139A46-B865-4DCA-9509-8AA50BB781A4}">
-  <ds:schemaRefs>
-    <ds:schemaRef ds:uri="http://schemas.openxmlformats.org/officeDocument/2006/bibliography"/>
-  </ds:schemaRefs>
-</ds:datastoreItem>
-</file>
-
-<file path=customXml/itemProps4.xml><?xml version="1.0" encoding="utf-8"?>
 <ds:datastoreItem xmlns:ds="http://schemas.openxmlformats.org/officeDocument/2006/customXml" ds:itemID="{AED84FB4-FF50-49C3-B5CB-C5E75C3320F1}">
   <ds:schemaRefs>
     <ds:schemaRef ds:uri="http://schemas.microsoft.com/office/2006/metadata/contentType"/>
@@ -6421,4 +6323,12 @@
     <ds:schemaRef ds:uri="http://schemas.microsoft.com/internal/obd"/>
   </ds:schemaRefs>
 </ds:datastoreItem>
+</file>
+
+<file path=customXml/itemProps4.xml><?xml version="1.0" encoding="utf-8"?>
+<ds:datastoreItem xmlns:ds="http://schemas.openxmlformats.org/officeDocument/2006/customXml" ds:itemID="{DC139A46-B865-4DCA-9509-8AA50BB781A4}">
+  <ds:schemaRefs>
+    <ds:schemaRef ds:uri="http://schemas.openxmlformats.org/officeDocument/2006/bibliography"/>
+  </ds:schemaRefs>
+</ds:datastoreItem>
 </file>
</xml_diff>